<commit_message>
Added README.md file and updated installations instructions
</commit_message>
<xml_diff>
--- a/Docker ELK for Alfresco Site Activities.docx
+++ b/Docker ELK for Alfresco Site Activities.docx
@@ -15,19 +15,28 @@
       <w:r>
         <w:t xml:space="preserve"> Image</w:t>
       </w:r>
+      <w:r>
+        <w:t xml:space="preserve"> </w:t>
+      </w:r>
+      <w:r>
+        <w:t xml:space="preserve">for </w:t>
+      </w:r>
     </w:p>
     <w:p>
       <w:pPr>
         <w:pStyle w:val="Title"/>
         <w:jc w:val="center"/>
       </w:pPr>
-      <w:proofErr w:type="gramStart"/>
-      <w:r>
-        <w:t>for</w:t>
-      </w:r>
-      <w:proofErr w:type="gramEnd"/>
+      <w:r>
+        <w:t>Alfresco Site Activities</w:t>
+      </w:r>
+      <w:bookmarkStart w:id="0" w:name="_GoBack"/>
+      <w:bookmarkEnd w:id="0"/>
       <w:r>
         <w:t xml:space="preserve"> </w:t>
+      </w:r>
+      <w:r>
+        <w:t>Reporting</w:t>
       </w:r>
     </w:p>
     <w:p>
@@ -35,21 +44,6 @@
         <w:pStyle w:val="Title"/>
         <w:jc w:val="center"/>
       </w:pPr>
-      <w:r>
-        <w:t>Alfresco Site Activities</w:t>
-      </w:r>
-      <w:r>
-        <w:t xml:space="preserve"> </w:t>
-      </w:r>
-      <w:r>
-        <w:t>Reporting</w:t>
-      </w:r>
-    </w:p>
-    <w:p>
-      <w:pPr>
-        <w:pStyle w:val="Title"/>
-        <w:jc w:val="center"/>
-      </w:pPr>
       <w:proofErr w:type="gramStart"/>
       <w:r>
         <w:t>on</w:t>
@@ -59,7 +53,1201 @@
         <w:t xml:space="preserve"> ELK</w:t>
       </w:r>
     </w:p>
-    <w:p/>
+    <w:p>
+      <w:r>
+        <w:br w:type="page"/>
+      </w:r>
+    </w:p>
+    <w:sdt>
+      <w:sdtPr>
+        <w:id w:val="-812251617"/>
+        <w:docPartObj>
+          <w:docPartGallery w:val="Table of Contents"/>
+          <w:docPartUnique/>
+        </w:docPartObj>
+      </w:sdtPr>
+      <w:sdtEndPr>
+        <w:rPr>
+          <w:rFonts w:asciiTheme="minorHAnsi" w:eastAsiaTheme="minorHAnsi" w:hAnsiTheme="minorHAnsi" w:cstheme="minorBidi"/>
+          <w:noProof/>
+          <w:color w:val="auto"/>
+          <w:sz w:val="22"/>
+          <w:szCs w:val="22"/>
+          <w:lang w:val="en-GB" w:eastAsia="en-US"/>
+        </w:rPr>
+      </w:sdtEndPr>
+      <w:sdtContent>
+        <w:p>
+          <w:pPr>
+            <w:pStyle w:val="TOCHeading"/>
+          </w:pPr>
+          <w:r>
+            <w:t>Contents</w:t>
+          </w:r>
+        </w:p>
+        <w:p>
+          <w:pPr>
+            <w:pStyle w:val="TOC1"/>
+            <w:tabs>
+              <w:tab w:val="left" w:pos="440"/>
+              <w:tab w:val="right" w:leader="dot" w:pos="9016"/>
+            </w:tabs>
+            <w:rPr>
+              <w:rFonts w:eastAsiaTheme="minorEastAsia"/>
+              <w:noProof/>
+              <w:lang w:eastAsia="en-GB"/>
+            </w:rPr>
+          </w:pPr>
+          <w:r>
+            <w:fldChar w:fldCharType="begin"/>
+          </w:r>
+          <w:r>
+            <w:instrText xml:space="preserve"> TOC \o "1-3" \h \z \u </w:instrText>
+          </w:r>
+          <w:r>
+            <w:fldChar w:fldCharType="separate"/>
+          </w:r>
+          <w:hyperlink w:anchor="_Toc478651556" w:history="1">
+            <w:r>
+              <w:rPr>
+                <w:rStyle w:val="Hyperlink"/>
+                <w:noProof/>
+              </w:rPr>
+              <w:t>1.</w:t>
+            </w:r>
+            <w:r>
+              <w:rPr>
+                <w:rFonts w:eastAsiaTheme="minorEastAsia"/>
+                <w:noProof/>
+                <w:lang w:eastAsia="en-GB"/>
+              </w:rPr>
+              <w:tab/>
+            </w:r>
+            <w:r>
+              <w:rPr>
+                <w:rStyle w:val="Hyperlink"/>
+                <w:noProof/>
+              </w:rPr>
+              <w:t>Project Objective</w:t>
+            </w:r>
+            <w:r>
+              <w:rPr>
+                <w:noProof/>
+                <w:webHidden/>
+              </w:rPr>
+              <w:tab/>
+            </w:r>
+            <w:r>
+              <w:rPr>
+                <w:noProof/>
+                <w:webHidden/>
+              </w:rPr>
+              <w:fldChar w:fldCharType="begin"/>
+            </w:r>
+            <w:r>
+              <w:rPr>
+                <w:noProof/>
+                <w:webHidden/>
+              </w:rPr>
+              <w:instrText xml:space="preserve"> PAGEREF _Toc478651556 \h </w:instrText>
+            </w:r>
+            <w:r>
+              <w:rPr>
+                <w:noProof/>
+                <w:webHidden/>
+              </w:rPr>
+            </w:r>
+            <w:r>
+              <w:rPr>
+                <w:noProof/>
+                <w:webHidden/>
+              </w:rPr>
+              <w:fldChar w:fldCharType="separate"/>
+            </w:r>
+            <w:r>
+              <w:rPr>
+                <w:noProof/>
+                <w:webHidden/>
+              </w:rPr>
+              <w:t>3</w:t>
+            </w:r>
+            <w:r>
+              <w:rPr>
+                <w:noProof/>
+                <w:webHidden/>
+              </w:rPr>
+              <w:fldChar w:fldCharType="end"/>
+            </w:r>
+          </w:hyperlink>
+        </w:p>
+        <w:p>
+          <w:pPr>
+            <w:pStyle w:val="TOC1"/>
+            <w:tabs>
+              <w:tab w:val="left" w:pos="440"/>
+              <w:tab w:val="right" w:leader="dot" w:pos="9016"/>
+            </w:tabs>
+            <w:rPr>
+              <w:rFonts w:eastAsiaTheme="minorEastAsia"/>
+              <w:noProof/>
+              <w:lang w:eastAsia="en-GB"/>
+            </w:rPr>
+          </w:pPr>
+          <w:hyperlink w:anchor="_Toc478651557" w:history="1">
+            <w:r>
+              <w:rPr>
+                <w:rStyle w:val="Hyperlink"/>
+                <w:noProof/>
+              </w:rPr>
+              <w:t>2.</w:t>
+            </w:r>
+            <w:r>
+              <w:rPr>
+                <w:rFonts w:eastAsiaTheme="minorEastAsia"/>
+                <w:noProof/>
+                <w:lang w:eastAsia="en-GB"/>
+              </w:rPr>
+              <w:tab/>
+            </w:r>
+            <w:r>
+              <w:rPr>
+                <w:rStyle w:val="Hyperlink"/>
+                <w:noProof/>
+              </w:rPr>
+              <w:t>Install Docker on Host machine</w:t>
+            </w:r>
+            <w:r>
+              <w:rPr>
+                <w:noProof/>
+                <w:webHidden/>
+              </w:rPr>
+              <w:tab/>
+            </w:r>
+            <w:r>
+              <w:rPr>
+                <w:noProof/>
+                <w:webHidden/>
+              </w:rPr>
+              <w:fldChar w:fldCharType="begin"/>
+            </w:r>
+            <w:r>
+              <w:rPr>
+                <w:noProof/>
+                <w:webHidden/>
+              </w:rPr>
+              <w:instrText xml:space="preserve"> PAGEREF _Toc478651557 \h </w:instrText>
+            </w:r>
+            <w:r>
+              <w:rPr>
+                <w:noProof/>
+                <w:webHidden/>
+              </w:rPr>
+            </w:r>
+            <w:r>
+              <w:rPr>
+                <w:noProof/>
+                <w:webHidden/>
+              </w:rPr>
+              <w:fldChar w:fldCharType="separate"/>
+            </w:r>
+            <w:r>
+              <w:rPr>
+                <w:noProof/>
+                <w:webHidden/>
+              </w:rPr>
+              <w:t>3</w:t>
+            </w:r>
+            <w:r>
+              <w:rPr>
+                <w:noProof/>
+                <w:webHidden/>
+              </w:rPr>
+              <w:fldChar w:fldCharType="end"/>
+            </w:r>
+          </w:hyperlink>
+        </w:p>
+        <w:p>
+          <w:pPr>
+            <w:pStyle w:val="TOC1"/>
+            <w:tabs>
+              <w:tab w:val="left" w:pos="440"/>
+              <w:tab w:val="right" w:leader="dot" w:pos="9016"/>
+            </w:tabs>
+            <w:rPr>
+              <w:rFonts w:eastAsiaTheme="minorEastAsia"/>
+              <w:noProof/>
+              <w:lang w:eastAsia="en-GB"/>
+            </w:rPr>
+          </w:pPr>
+          <w:hyperlink w:anchor="_Toc478651558" w:history="1">
+            <w:r>
+              <w:rPr>
+                <w:rStyle w:val="Hyperlink"/>
+                <w:noProof/>
+              </w:rPr>
+              <w:t>3.</w:t>
+            </w:r>
+            <w:r>
+              <w:rPr>
+                <w:rFonts w:eastAsiaTheme="minorEastAsia"/>
+                <w:noProof/>
+                <w:lang w:eastAsia="en-GB"/>
+              </w:rPr>
+              <w:tab/>
+            </w:r>
+            <w:r>
+              <w:rPr>
+                <w:rStyle w:val="Hyperlink"/>
+                <w:noProof/>
+              </w:rPr>
+              <w:t>Virtual Memory</w:t>
+            </w:r>
+            <w:r>
+              <w:rPr>
+                <w:noProof/>
+                <w:webHidden/>
+              </w:rPr>
+              <w:tab/>
+            </w:r>
+            <w:r>
+              <w:rPr>
+                <w:noProof/>
+                <w:webHidden/>
+              </w:rPr>
+              <w:fldChar w:fldCharType="begin"/>
+            </w:r>
+            <w:r>
+              <w:rPr>
+                <w:noProof/>
+                <w:webHidden/>
+              </w:rPr>
+              <w:instrText xml:space="preserve"> PAGEREF _Toc478651558 \h </w:instrText>
+            </w:r>
+            <w:r>
+              <w:rPr>
+                <w:noProof/>
+                <w:webHidden/>
+              </w:rPr>
+            </w:r>
+            <w:r>
+              <w:rPr>
+                <w:noProof/>
+                <w:webHidden/>
+              </w:rPr>
+              <w:fldChar w:fldCharType="separate"/>
+            </w:r>
+            <w:r>
+              <w:rPr>
+                <w:noProof/>
+                <w:webHidden/>
+              </w:rPr>
+              <w:t>3</w:t>
+            </w:r>
+            <w:r>
+              <w:rPr>
+                <w:noProof/>
+                <w:webHidden/>
+              </w:rPr>
+              <w:fldChar w:fldCharType="end"/>
+            </w:r>
+          </w:hyperlink>
+        </w:p>
+        <w:p>
+          <w:pPr>
+            <w:pStyle w:val="TOC1"/>
+            <w:tabs>
+              <w:tab w:val="left" w:pos="440"/>
+              <w:tab w:val="right" w:leader="dot" w:pos="9016"/>
+            </w:tabs>
+            <w:rPr>
+              <w:rFonts w:eastAsiaTheme="minorEastAsia"/>
+              <w:noProof/>
+              <w:lang w:eastAsia="en-GB"/>
+            </w:rPr>
+          </w:pPr>
+          <w:hyperlink w:anchor="_Toc478651559" w:history="1">
+            <w:r>
+              <w:rPr>
+                <w:rStyle w:val="Hyperlink"/>
+                <w:noProof/>
+              </w:rPr>
+              <w:t>4.</w:t>
+            </w:r>
+            <w:r>
+              <w:rPr>
+                <w:rFonts w:eastAsiaTheme="minorEastAsia"/>
+                <w:noProof/>
+                <w:lang w:eastAsia="en-GB"/>
+              </w:rPr>
+              <w:tab/>
+            </w:r>
+            <w:r>
+              <w:rPr>
+                <w:rStyle w:val="Hyperlink"/>
+                <w:noProof/>
+              </w:rPr>
+              <w:t>Download “Docker-Alfresco-Site-Activities” image</w:t>
+            </w:r>
+            <w:r>
+              <w:rPr>
+                <w:noProof/>
+                <w:webHidden/>
+              </w:rPr>
+              <w:tab/>
+            </w:r>
+            <w:r>
+              <w:rPr>
+                <w:noProof/>
+                <w:webHidden/>
+              </w:rPr>
+              <w:fldChar w:fldCharType="begin"/>
+            </w:r>
+            <w:r>
+              <w:rPr>
+                <w:noProof/>
+                <w:webHidden/>
+              </w:rPr>
+              <w:instrText xml:space="preserve"> PAGEREF _Toc478651559 \h </w:instrText>
+            </w:r>
+            <w:r>
+              <w:rPr>
+                <w:noProof/>
+                <w:webHidden/>
+              </w:rPr>
+            </w:r>
+            <w:r>
+              <w:rPr>
+                <w:noProof/>
+                <w:webHidden/>
+              </w:rPr>
+              <w:fldChar w:fldCharType="separate"/>
+            </w:r>
+            <w:r>
+              <w:rPr>
+                <w:noProof/>
+                <w:webHidden/>
+              </w:rPr>
+              <w:t>3</w:t>
+            </w:r>
+            <w:r>
+              <w:rPr>
+                <w:noProof/>
+                <w:webHidden/>
+              </w:rPr>
+              <w:fldChar w:fldCharType="end"/>
+            </w:r>
+          </w:hyperlink>
+        </w:p>
+        <w:p>
+          <w:pPr>
+            <w:pStyle w:val="TOC1"/>
+            <w:tabs>
+              <w:tab w:val="left" w:pos="440"/>
+              <w:tab w:val="right" w:leader="dot" w:pos="9016"/>
+            </w:tabs>
+            <w:rPr>
+              <w:rFonts w:eastAsiaTheme="minorEastAsia"/>
+              <w:noProof/>
+              <w:lang w:eastAsia="en-GB"/>
+            </w:rPr>
+          </w:pPr>
+          <w:hyperlink w:anchor="_Toc478651560" w:history="1">
+            <w:r>
+              <w:rPr>
+                <w:rStyle w:val="Hyperlink"/>
+                <w:noProof/>
+              </w:rPr>
+              <w:t>5.</w:t>
+            </w:r>
+            <w:r>
+              <w:rPr>
+                <w:rFonts w:eastAsiaTheme="minorEastAsia"/>
+                <w:noProof/>
+                <w:lang w:eastAsia="en-GB"/>
+              </w:rPr>
+              <w:tab/>
+            </w:r>
+            <w:r>
+              <w:rPr>
+                <w:rStyle w:val="Hyperlink"/>
+                <w:noProof/>
+              </w:rPr>
+              <w:t>Download “Docker-Alfresco-Site-Activities” container software</w:t>
+            </w:r>
+            <w:r>
+              <w:rPr>
+                <w:noProof/>
+                <w:webHidden/>
+              </w:rPr>
+              <w:tab/>
+            </w:r>
+            <w:r>
+              <w:rPr>
+                <w:noProof/>
+                <w:webHidden/>
+              </w:rPr>
+              <w:fldChar w:fldCharType="begin"/>
+            </w:r>
+            <w:r>
+              <w:rPr>
+                <w:noProof/>
+                <w:webHidden/>
+              </w:rPr>
+              <w:instrText xml:space="preserve"> PAGEREF _Toc478651560 \h </w:instrText>
+            </w:r>
+            <w:r>
+              <w:rPr>
+                <w:noProof/>
+                <w:webHidden/>
+              </w:rPr>
+            </w:r>
+            <w:r>
+              <w:rPr>
+                <w:noProof/>
+                <w:webHidden/>
+              </w:rPr>
+              <w:fldChar w:fldCharType="separate"/>
+            </w:r>
+            <w:r>
+              <w:rPr>
+                <w:noProof/>
+                <w:webHidden/>
+              </w:rPr>
+              <w:t>3</w:t>
+            </w:r>
+            <w:r>
+              <w:rPr>
+                <w:noProof/>
+                <w:webHidden/>
+              </w:rPr>
+              <w:fldChar w:fldCharType="end"/>
+            </w:r>
+          </w:hyperlink>
+        </w:p>
+        <w:p>
+          <w:pPr>
+            <w:pStyle w:val="TOC1"/>
+            <w:tabs>
+              <w:tab w:val="left" w:pos="440"/>
+              <w:tab w:val="right" w:leader="dot" w:pos="9016"/>
+            </w:tabs>
+            <w:rPr>
+              <w:rFonts w:eastAsiaTheme="minorEastAsia"/>
+              <w:noProof/>
+              <w:lang w:eastAsia="en-GB"/>
+            </w:rPr>
+          </w:pPr>
+          <w:hyperlink w:anchor="_Toc478651561" w:history="1">
+            <w:r>
+              <w:rPr>
+                <w:rStyle w:val="Hyperlink"/>
+                <w:noProof/>
+              </w:rPr>
+              <w:t>6.</w:t>
+            </w:r>
+            <w:r>
+              <w:rPr>
+                <w:rFonts w:eastAsiaTheme="minorEastAsia"/>
+                <w:noProof/>
+                <w:lang w:eastAsia="en-GB"/>
+              </w:rPr>
+              <w:tab/>
+            </w:r>
+            <w:r>
+              <w:rPr>
+                <w:rStyle w:val="Hyperlink"/>
+                <w:noProof/>
+              </w:rPr>
+              <w:t>Creating the Docker Container</w:t>
+            </w:r>
+            <w:r>
+              <w:rPr>
+                <w:noProof/>
+                <w:webHidden/>
+              </w:rPr>
+              <w:tab/>
+            </w:r>
+            <w:r>
+              <w:rPr>
+                <w:noProof/>
+                <w:webHidden/>
+              </w:rPr>
+              <w:fldChar w:fldCharType="begin"/>
+            </w:r>
+            <w:r>
+              <w:rPr>
+                <w:noProof/>
+                <w:webHidden/>
+              </w:rPr>
+              <w:instrText xml:space="preserve"> PAGEREF _Toc478651561 \h </w:instrText>
+            </w:r>
+            <w:r>
+              <w:rPr>
+                <w:noProof/>
+                <w:webHidden/>
+              </w:rPr>
+            </w:r>
+            <w:r>
+              <w:rPr>
+                <w:noProof/>
+                <w:webHidden/>
+              </w:rPr>
+              <w:fldChar w:fldCharType="separate"/>
+            </w:r>
+            <w:r>
+              <w:rPr>
+                <w:noProof/>
+                <w:webHidden/>
+              </w:rPr>
+              <w:t>4</w:t>
+            </w:r>
+            <w:r>
+              <w:rPr>
+                <w:noProof/>
+                <w:webHidden/>
+              </w:rPr>
+              <w:fldChar w:fldCharType="end"/>
+            </w:r>
+          </w:hyperlink>
+        </w:p>
+        <w:p>
+          <w:pPr>
+            <w:pStyle w:val="TOC1"/>
+            <w:tabs>
+              <w:tab w:val="left" w:pos="440"/>
+              <w:tab w:val="right" w:leader="dot" w:pos="9016"/>
+            </w:tabs>
+            <w:rPr>
+              <w:rFonts w:eastAsiaTheme="minorEastAsia"/>
+              <w:noProof/>
+              <w:lang w:eastAsia="en-GB"/>
+            </w:rPr>
+          </w:pPr>
+          <w:hyperlink w:anchor="_Toc478651562" w:history="1">
+            <w:r>
+              <w:rPr>
+                <w:rStyle w:val="Hyperlink"/>
+                <w:noProof/>
+              </w:rPr>
+              <w:t>7.</w:t>
+            </w:r>
+            <w:r>
+              <w:rPr>
+                <w:rFonts w:eastAsiaTheme="minorEastAsia"/>
+                <w:noProof/>
+                <w:lang w:eastAsia="en-GB"/>
+              </w:rPr>
+              <w:tab/>
+            </w:r>
+            <w:r>
+              <w:rPr>
+                <w:rStyle w:val="Hyperlink"/>
+                <w:noProof/>
+              </w:rPr>
+              <w:t>Starting the Docker Container</w:t>
+            </w:r>
+            <w:r>
+              <w:rPr>
+                <w:noProof/>
+                <w:webHidden/>
+              </w:rPr>
+              <w:tab/>
+            </w:r>
+            <w:r>
+              <w:rPr>
+                <w:noProof/>
+                <w:webHidden/>
+              </w:rPr>
+              <w:fldChar w:fldCharType="begin"/>
+            </w:r>
+            <w:r>
+              <w:rPr>
+                <w:noProof/>
+                <w:webHidden/>
+              </w:rPr>
+              <w:instrText xml:space="preserve"> PAGEREF _Toc478651562 \h </w:instrText>
+            </w:r>
+            <w:r>
+              <w:rPr>
+                <w:noProof/>
+                <w:webHidden/>
+              </w:rPr>
+            </w:r>
+            <w:r>
+              <w:rPr>
+                <w:noProof/>
+                <w:webHidden/>
+              </w:rPr>
+              <w:fldChar w:fldCharType="separate"/>
+            </w:r>
+            <w:r>
+              <w:rPr>
+                <w:noProof/>
+                <w:webHidden/>
+              </w:rPr>
+              <w:t>4</w:t>
+            </w:r>
+            <w:r>
+              <w:rPr>
+                <w:noProof/>
+                <w:webHidden/>
+              </w:rPr>
+              <w:fldChar w:fldCharType="end"/>
+            </w:r>
+          </w:hyperlink>
+        </w:p>
+        <w:p>
+          <w:pPr>
+            <w:pStyle w:val="TOC1"/>
+            <w:tabs>
+              <w:tab w:val="left" w:pos="440"/>
+              <w:tab w:val="right" w:leader="dot" w:pos="9016"/>
+            </w:tabs>
+            <w:rPr>
+              <w:rFonts w:eastAsiaTheme="minorEastAsia"/>
+              <w:noProof/>
+              <w:lang w:eastAsia="en-GB"/>
+            </w:rPr>
+          </w:pPr>
+          <w:hyperlink w:anchor="_Toc478651563" w:history="1">
+            <w:r>
+              <w:rPr>
+                <w:rStyle w:val="Hyperlink"/>
+                <w:noProof/>
+              </w:rPr>
+              <w:t>8.</w:t>
+            </w:r>
+            <w:r>
+              <w:rPr>
+                <w:rFonts w:eastAsiaTheme="minorEastAsia"/>
+                <w:noProof/>
+                <w:lang w:eastAsia="en-GB"/>
+              </w:rPr>
+              <w:tab/>
+            </w:r>
+            <w:r>
+              <w:rPr>
+                <w:rStyle w:val="Hyperlink"/>
+                <w:noProof/>
+              </w:rPr>
+              <w:t>Configuring Kibana UI</w:t>
+            </w:r>
+            <w:r>
+              <w:rPr>
+                <w:noProof/>
+                <w:webHidden/>
+              </w:rPr>
+              <w:tab/>
+            </w:r>
+            <w:r>
+              <w:rPr>
+                <w:noProof/>
+                <w:webHidden/>
+              </w:rPr>
+              <w:fldChar w:fldCharType="begin"/>
+            </w:r>
+            <w:r>
+              <w:rPr>
+                <w:noProof/>
+                <w:webHidden/>
+              </w:rPr>
+              <w:instrText xml:space="preserve"> PAGEREF _Toc478651563 \h </w:instrText>
+            </w:r>
+            <w:r>
+              <w:rPr>
+                <w:noProof/>
+                <w:webHidden/>
+              </w:rPr>
+            </w:r>
+            <w:r>
+              <w:rPr>
+                <w:noProof/>
+                <w:webHidden/>
+              </w:rPr>
+              <w:fldChar w:fldCharType="separate"/>
+            </w:r>
+            <w:r>
+              <w:rPr>
+                <w:noProof/>
+                <w:webHidden/>
+              </w:rPr>
+              <w:t>5</w:t>
+            </w:r>
+            <w:r>
+              <w:rPr>
+                <w:noProof/>
+                <w:webHidden/>
+              </w:rPr>
+              <w:fldChar w:fldCharType="end"/>
+            </w:r>
+          </w:hyperlink>
+        </w:p>
+        <w:p>
+          <w:pPr>
+            <w:pStyle w:val="TOC1"/>
+            <w:tabs>
+              <w:tab w:val="left" w:pos="440"/>
+              <w:tab w:val="right" w:leader="dot" w:pos="9016"/>
+            </w:tabs>
+            <w:rPr>
+              <w:rFonts w:eastAsiaTheme="minorEastAsia"/>
+              <w:noProof/>
+              <w:lang w:eastAsia="en-GB"/>
+            </w:rPr>
+          </w:pPr>
+          <w:hyperlink w:anchor="_Toc478651564" w:history="1">
+            <w:r>
+              <w:rPr>
+                <w:rStyle w:val="Hyperlink"/>
+                <w:noProof/>
+              </w:rPr>
+              <w:t>9.</w:t>
+            </w:r>
+            <w:r>
+              <w:rPr>
+                <w:rFonts w:eastAsiaTheme="minorEastAsia"/>
+                <w:noProof/>
+                <w:lang w:eastAsia="en-GB"/>
+              </w:rPr>
+              <w:tab/>
+            </w:r>
+            <w:r>
+              <w:rPr>
+                <w:rStyle w:val="Hyperlink"/>
+                <w:noProof/>
+              </w:rPr>
+              <w:t>Accessing the Dashboard</w:t>
+            </w:r>
+            <w:r>
+              <w:rPr>
+                <w:noProof/>
+                <w:webHidden/>
+              </w:rPr>
+              <w:tab/>
+            </w:r>
+            <w:r>
+              <w:rPr>
+                <w:noProof/>
+                <w:webHidden/>
+              </w:rPr>
+              <w:fldChar w:fldCharType="begin"/>
+            </w:r>
+            <w:r>
+              <w:rPr>
+                <w:noProof/>
+                <w:webHidden/>
+              </w:rPr>
+              <w:instrText xml:space="preserve"> PAGEREF _Toc478651564 \h </w:instrText>
+            </w:r>
+            <w:r>
+              <w:rPr>
+                <w:noProof/>
+                <w:webHidden/>
+              </w:rPr>
+            </w:r>
+            <w:r>
+              <w:rPr>
+                <w:noProof/>
+                <w:webHidden/>
+              </w:rPr>
+              <w:fldChar w:fldCharType="separate"/>
+            </w:r>
+            <w:r>
+              <w:rPr>
+                <w:noProof/>
+                <w:webHidden/>
+              </w:rPr>
+              <w:t>5</w:t>
+            </w:r>
+            <w:r>
+              <w:rPr>
+                <w:noProof/>
+                <w:webHidden/>
+              </w:rPr>
+              <w:fldChar w:fldCharType="end"/>
+            </w:r>
+          </w:hyperlink>
+        </w:p>
+        <w:p>
+          <w:pPr>
+            <w:pStyle w:val="TOC1"/>
+            <w:tabs>
+              <w:tab w:val="left" w:pos="660"/>
+              <w:tab w:val="right" w:leader="dot" w:pos="9016"/>
+            </w:tabs>
+            <w:rPr>
+              <w:rFonts w:eastAsiaTheme="minorEastAsia"/>
+              <w:noProof/>
+              <w:lang w:eastAsia="en-GB"/>
+            </w:rPr>
+          </w:pPr>
+          <w:hyperlink w:anchor="_Toc478651565" w:history="1">
+            <w:r>
+              <w:rPr>
+                <w:rStyle w:val="Hyperlink"/>
+                <w:noProof/>
+              </w:rPr>
+              <w:t>10.</w:t>
+            </w:r>
+            <w:r>
+              <w:rPr>
+                <w:rFonts w:eastAsiaTheme="minorEastAsia"/>
+                <w:noProof/>
+                <w:lang w:eastAsia="en-GB"/>
+              </w:rPr>
+              <w:tab/>
+            </w:r>
+            <w:r>
+              <w:rPr>
+                <w:rStyle w:val="Hyperlink"/>
+                <w:noProof/>
+              </w:rPr>
+              <w:t>Accessing the container</w:t>
+            </w:r>
+            <w:r>
+              <w:rPr>
+                <w:noProof/>
+                <w:webHidden/>
+              </w:rPr>
+              <w:tab/>
+            </w:r>
+            <w:r>
+              <w:rPr>
+                <w:noProof/>
+                <w:webHidden/>
+              </w:rPr>
+              <w:fldChar w:fldCharType="begin"/>
+            </w:r>
+            <w:r>
+              <w:rPr>
+                <w:noProof/>
+                <w:webHidden/>
+              </w:rPr>
+              <w:instrText xml:space="preserve"> PAGEREF _Toc478651565 \h </w:instrText>
+            </w:r>
+            <w:r>
+              <w:rPr>
+                <w:noProof/>
+                <w:webHidden/>
+              </w:rPr>
+            </w:r>
+            <w:r>
+              <w:rPr>
+                <w:noProof/>
+                <w:webHidden/>
+              </w:rPr>
+              <w:fldChar w:fldCharType="separate"/>
+            </w:r>
+            <w:r>
+              <w:rPr>
+                <w:noProof/>
+                <w:webHidden/>
+              </w:rPr>
+              <w:t>6</w:t>
+            </w:r>
+            <w:r>
+              <w:rPr>
+                <w:noProof/>
+                <w:webHidden/>
+              </w:rPr>
+              <w:fldChar w:fldCharType="end"/>
+            </w:r>
+          </w:hyperlink>
+        </w:p>
+        <w:p>
+          <w:pPr>
+            <w:pStyle w:val="TOC1"/>
+            <w:tabs>
+              <w:tab w:val="left" w:pos="660"/>
+              <w:tab w:val="right" w:leader="dot" w:pos="9016"/>
+            </w:tabs>
+            <w:rPr>
+              <w:rFonts w:eastAsiaTheme="minorEastAsia"/>
+              <w:noProof/>
+              <w:lang w:eastAsia="en-GB"/>
+            </w:rPr>
+          </w:pPr>
+          <w:hyperlink w:anchor="_Toc478651566" w:history="1">
+            <w:r>
+              <w:rPr>
+                <w:rStyle w:val="Hyperlink"/>
+                <w:noProof/>
+              </w:rPr>
+              <w:t>11.</w:t>
+            </w:r>
+            <w:r>
+              <w:rPr>
+                <w:rFonts w:eastAsiaTheme="minorEastAsia"/>
+                <w:noProof/>
+                <w:lang w:eastAsia="en-GB"/>
+              </w:rPr>
+              <w:tab/>
+            </w:r>
+            <w:r>
+              <w:rPr>
+                <w:rStyle w:val="Hyperlink"/>
+                <w:noProof/>
+              </w:rPr>
+              <w:t>Stopping the container</w:t>
+            </w:r>
+            <w:r>
+              <w:rPr>
+                <w:noProof/>
+                <w:webHidden/>
+              </w:rPr>
+              <w:tab/>
+            </w:r>
+            <w:r>
+              <w:rPr>
+                <w:noProof/>
+                <w:webHidden/>
+              </w:rPr>
+              <w:fldChar w:fldCharType="begin"/>
+            </w:r>
+            <w:r>
+              <w:rPr>
+                <w:noProof/>
+                <w:webHidden/>
+              </w:rPr>
+              <w:instrText xml:space="preserve"> PAGEREF _Toc478651566 \h </w:instrText>
+            </w:r>
+            <w:r>
+              <w:rPr>
+                <w:noProof/>
+                <w:webHidden/>
+              </w:rPr>
+            </w:r>
+            <w:r>
+              <w:rPr>
+                <w:noProof/>
+                <w:webHidden/>
+              </w:rPr>
+              <w:fldChar w:fldCharType="separate"/>
+            </w:r>
+            <w:r>
+              <w:rPr>
+                <w:noProof/>
+                <w:webHidden/>
+              </w:rPr>
+              <w:t>6</w:t>
+            </w:r>
+            <w:r>
+              <w:rPr>
+                <w:noProof/>
+                <w:webHidden/>
+              </w:rPr>
+              <w:fldChar w:fldCharType="end"/>
+            </w:r>
+          </w:hyperlink>
+        </w:p>
+        <w:p>
+          <w:pPr>
+            <w:pStyle w:val="TOC1"/>
+            <w:tabs>
+              <w:tab w:val="left" w:pos="660"/>
+              <w:tab w:val="right" w:leader="dot" w:pos="9016"/>
+            </w:tabs>
+            <w:rPr>
+              <w:rFonts w:eastAsiaTheme="minorEastAsia"/>
+              <w:noProof/>
+              <w:lang w:eastAsia="en-GB"/>
+            </w:rPr>
+          </w:pPr>
+          <w:hyperlink w:anchor="_Toc478651567" w:history="1">
+            <w:r>
+              <w:rPr>
+                <w:rStyle w:val="Hyperlink"/>
+                <w:noProof/>
+              </w:rPr>
+              <w:t>12.</w:t>
+            </w:r>
+            <w:r>
+              <w:rPr>
+                <w:rFonts w:eastAsiaTheme="minorEastAsia"/>
+                <w:noProof/>
+                <w:lang w:eastAsia="en-GB"/>
+              </w:rPr>
+              <w:tab/>
+            </w:r>
+            <w:r>
+              <w:rPr>
+                <w:rStyle w:val="Hyperlink"/>
+                <w:noProof/>
+              </w:rPr>
+              <w:t>Removing the container</w:t>
+            </w:r>
+            <w:r>
+              <w:rPr>
+                <w:noProof/>
+                <w:webHidden/>
+              </w:rPr>
+              <w:tab/>
+            </w:r>
+            <w:r>
+              <w:rPr>
+                <w:noProof/>
+                <w:webHidden/>
+              </w:rPr>
+              <w:fldChar w:fldCharType="begin"/>
+            </w:r>
+            <w:r>
+              <w:rPr>
+                <w:noProof/>
+                <w:webHidden/>
+              </w:rPr>
+              <w:instrText xml:space="preserve"> PAGEREF _Toc478651567 \h </w:instrText>
+            </w:r>
+            <w:r>
+              <w:rPr>
+                <w:noProof/>
+                <w:webHidden/>
+              </w:rPr>
+            </w:r>
+            <w:r>
+              <w:rPr>
+                <w:noProof/>
+                <w:webHidden/>
+              </w:rPr>
+              <w:fldChar w:fldCharType="separate"/>
+            </w:r>
+            <w:r>
+              <w:rPr>
+                <w:noProof/>
+                <w:webHidden/>
+              </w:rPr>
+              <w:t>6</w:t>
+            </w:r>
+            <w:r>
+              <w:rPr>
+                <w:noProof/>
+                <w:webHidden/>
+              </w:rPr>
+              <w:fldChar w:fldCharType="end"/>
+            </w:r>
+          </w:hyperlink>
+        </w:p>
+        <w:p>
+          <w:pPr>
+            <w:pStyle w:val="TOC1"/>
+            <w:tabs>
+              <w:tab w:val="left" w:pos="660"/>
+              <w:tab w:val="right" w:leader="dot" w:pos="9016"/>
+            </w:tabs>
+            <w:rPr>
+              <w:rFonts w:eastAsiaTheme="minorEastAsia"/>
+              <w:noProof/>
+              <w:lang w:eastAsia="en-GB"/>
+            </w:rPr>
+          </w:pPr>
+          <w:hyperlink w:anchor="_Toc478651568" w:history="1">
+            <w:r>
+              <w:rPr>
+                <w:rStyle w:val="Hyperlink"/>
+                <w:noProof/>
+              </w:rPr>
+              <w:t>13.</w:t>
+            </w:r>
+            <w:r>
+              <w:rPr>
+                <w:rFonts w:eastAsiaTheme="minorEastAsia"/>
+                <w:noProof/>
+                <w:lang w:eastAsia="en-GB"/>
+              </w:rPr>
+              <w:tab/>
+            </w:r>
+            <w:r>
+              <w:rPr>
+                <w:rStyle w:val="Hyperlink"/>
+                <w:noProof/>
+              </w:rPr>
+              <w:t>How we collect Site Activities data</w:t>
+            </w:r>
+            <w:r>
+              <w:rPr>
+                <w:noProof/>
+                <w:webHidden/>
+              </w:rPr>
+              <w:tab/>
+            </w:r>
+            <w:r>
+              <w:rPr>
+                <w:noProof/>
+                <w:webHidden/>
+              </w:rPr>
+              <w:fldChar w:fldCharType="begin"/>
+            </w:r>
+            <w:r>
+              <w:rPr>
+                <w:noProof/>
+                <w:webHidden/>
+              </w:rPr>
+              <w:instrText xml:space="preserve"> PAGEREF _Toc478651568 \h </w:instrText>
+            </w:r>
+            <w:r>
+              <w:rPr>
+                <w:noProof/>
+                <w:webHidden/>
+              </w:rPr>
+            </w:r>
+            <w:r>
+              <w:rPr>
+                <w:noProof/>
+                <w:webHidden/>
+              </w:rPr>
+              <w:fldChar w:fldCharType="separate"/>
+            </w:r>
+            <w:r>
+              <w:rPr>
+                <w:noProof/>
+                <w:webHidden/>
+              </w:rPr>
+              <w:t>6</w:t>
+            </w:r>
+            <w:r>
+              <w:rPr>
+                <w:noProof/>
+                <w:webHidden/>
+              </w:rPr>
+              <w:fldChar w:fldCharType="end"/>
+            </w:r>
+          </w:hyperlink>
+        </w:p>
+        <w:p>
+          <w:pPr>
+            <w:rPr>
+              <w:b/>
+              <w:bCs/>
+              <w:noProof/>
+            </w:rPr>
+          </w:pPr>
+          <w:r>
+            <w:rPr>
+              <w:b/>
+              <w:bCs/>
+              <w:noProof/>
+            </w:rPr>
+            <w:fldChar w:fldCharType="end"/>
+          </w:r>
+        </w:p>
+      </w:sdtContent>
+    </w:sdt>
+    <w:p>
+      <w:pPr>
+        <w:rPr>
+          <w:b/>
+          <w:bCs/>
+          <w:noProof/>
+        </w:rPr>
+      </w:pPr>
+      <w:r>
+        <w:rPr>
+          <w:b/>
+          <w:bCs/>
+          <w:noProof/>
+        </w:rPr>
+        <w:br w:type="page"/>
+      </w:r>
+    </w:p>
     <w:p>
       <w:pPr>
         <w:pStyle w:val="Heading1"/>
@@ -68,9 +1256,11 @@
           <w:numId w:val="1"/>
         </w:numPr>
       </w:pPr>
+      <w:bookmarkStart w:id="1" w:name="_Toc478651556"/>
       <w:r>
         <w:t>Project Objective</w:t>
       </w:r>
+      <w:bookmarkEnd w:id="1"/>
     </w:p>
     <w:p>
       <w:r>
@@ -117,6 +1307,7 @@
           <w:numId w:val="1"/>
         </w:numPr>
       </w:pPr>
+      <w:bookmarkStart w:id="2" w:name="_Toc478651557"/>
       <w:r>
         <w:t xml:space="preserve">Install </w:t>
       </w:r>
@@ -128,6 +1319,7 @@
       <w:r>
         <w:t xml:space="preserve"> on Host machine</w:t>
       </w:r>
+      <w:bookmarkEnd w:id="2"/>
     </w:p>
     <w:p>
       <w:r>
@@ -157,7 +1349,7 @@
       <w:r>
         <w:t xml:space="preserve"> Community Edition is sufficient to run this project (</w:t>
       </w:r>
-      <w:hyperlink r:id="rId6" w:history="1">
+      <w:hyperlink r:id="rId7" w:history="1">
         <w:r>
           <w:rPr>
             <w:rStyle w:val="Hyperlink"/>
@@ -177,9 +1369,11 @@
           <w:numId w:val="1"/>
         </w:numPr>
       </w:pPr>
+      <w:bookmarkStart w:id="3" w:name="_Toc478651558"/>
       <w:r>
         <w:t>Virtual Memory</w:t>
       </w:r>
+      <w:bookmarkEnd w:id="3"/>
     </w:p>
     <w:p>
       <w:proofErr w:type="spellStart"/>
@@ -212,13 +1406,7 @@
       </w:r>
       <w:proofErr w:type="spellEnd"/>
       <w:r>
-        <w:t xml:space="preserve"> counts is likely to be too low, which may result in out of memory exceptions.</w:t>
-      </w:r>
-      <w:r>
-        <w:t xml:space="preserve"> </w:t>
-      </w:r>
-      <w:r>
-        <w:t>On Linux, you can increase the limits by running the following command as root</w:t>
+        <w:t xml:space="preserve"> counts is likely to be too low, which may result in out of memory exceptions. On Linux, you can increase the limits by running the following command as root</w:t>
       </w:r>
       <w:r>
         <w:t xml:space="preserve"> on the host machine</w:t>
@@ -341,6 +1529,7 @@
           <w:numId w:val="1"/>
         </w:numPr>
       </w:pPr>
+      <w:bookmarkStart w:id="4" w:name="_Toc478651559"/>
       <w:r>
         <w:t>Download “</w:t>
       </w:r>
@@ -352,6 +1541,7 @@
       <w:r>
         <w:t>-Alfresco-Site-Activities” image</w:t>
       </w:r>
+      <w:bookmarkEnd w:id="4"/>
     </w:p>
     <w:p>
       <w:r>
@@ -536,6 +1726,7 @@
           <w:numId w:val="1"/>
         </w:numPr>
       </w:pPr>
+      <w:bookmarkStart w:id="5" w:name="_Toc478651560"/>
       <w:r>
         <w:lastRenderedPageBreak/>
         <w:t>Download “</w:t>
@@ -551,6 +1742,7 @@
       <w:r>
         <w:t xml:space="preserve"> container software</w:t>
       </w:r>
+      <w:bookmarkEnd w:id="5"/>
     </w:p>
     <w:p>
       <w:r>
@@ -578,7 +1770,7 @@
       <w:r>
         <w:t xml:space="preserve">: </w:t>
       </w:r>
-      <w:hyperlink r:id="rId7" w:history="1">
+      <w:hyperlink r:id="rId8" w:history="1">
         <w:r>
           <w:rPr>
             <w:rStyle w:val="Hyperlink"/>
@@ -587,10 +1779,7 @@
         </w:r>
       </w:hyperlink>
       <w:r>
-        <w:t xml:space="preserve"> </w:t>
-      </w:r>
-      <w:r>
-        <w:t>and extract the files to the file system.</w:t>
+        <w:t xml:space="preserve"> and extract the files to the file system.</w:t>
       </w:r>
     </w:p>
     <w:p>
@@ -615,7 +1804,7 @@
                     <pic:cNvPicPr/>
                   </pic:nvPicPr>
                   <pic:blipFill>
-                    <a:blip r:embed="rId8"/>
+                    <a:blip r:embed="rId9"/>
                     <a:stretch>
                       <a:fillRect/>
                     </a:stretch>
@@ -644,6 +1833,7 @@
           <w:numId w:val="1"/>
         </w:numPr>
       </w:pPr>
+      <w:bookmarkStart w:id="6" w:name="_Toc478651561"/>
       <w:r>
         <w:t>Creating the</w:t>
       </w:r>
@@ -658,6 +1848,7 @@
       <w:r>
         <w:t xml:space="preserve"> Container</w:t>
       </w:r>
+      <w:bookmarkEnd w:id="6"/>
     </w:p>
     <w:p>
       <w:r>
@@ -680,10 +1871,7 @@
         <w:t xml:space="preserve"> container. </w:t>
       </w:r>
       <w:r>
-        <w:t>A</w:t>
-      </w:r>
-      <w:r>
-        <w:t xml:space="preserve">ssuming the files </w:t>
+        <w:t xml:space="preserve">Assuming the files </w:t>
       </w:r>
       <w:r>
         <w:t>have been extracted to</w:t>
@@ -994,7 +2182,42 @@
           <w:sz w:val="20"/>
           <w:szCs w:val="20"/>
         </w:rPr>
-        <w:t xml:space="preserve"> create -p 5601:5601 -it --name elk miguel220369/</w:t>
+        <w:t xml:space="preserve"> create -p 5601:5601 </w:t>
+      </w:r>
+      <w:r>
+        <w:rPr>
+          <w:sz w:val="20"/>
+          <w:szCs w:val="20"/>
+        </w:rPr>
+        <w:t>-v /opt/docker-projects/DockerAlfresco-Site-Activities-master/activities</w:t>
+      </w:r>
+      <w:r>
+        <w:rPr>
+          <w:sz w:val="20"/>
+          <w:szCs w:val="20"/>
+        </w:rPr>
+        <w:t>.properties:/opt/activities/</w:t>
+      </w:r>
+      <w:r>
+        <w:rPr>
+          <w:sz w:val="20"/>
+          <w:szCs w:val="20"/>
+        </w:rPr>
+        <w:t>activities.properties:rw</w:t>
+      </w:r>
+      <w:r>
+        <w:rPr>
+          <w:sz w:val="20"/>
+          <w:szCs w:val="20"/>
+        </w:rPr>
+        <w:t xml:space="preserve"> </w:t>
+      </w:r>
+      <w:r>
+        <w:rPr>
+          <w:sz w:val="20"/>
+          <w:szCs w:val="20"/>
+        </w:rPr>
+        <w:t>-it --name elk miguel220369/</w:t>
       </w:r>
       <w:proofErr w:type="spellStart"/>
       <w:r>
@@ -1144,11 +2367,9 @@
           <w:numId w:val="1"/>
         </w:numPr>
       </w:pPr>
-      <w:r>
-        <w:t>Starting</w:t>
-      </w:r>
-      <w:r>
-        <w:t xml:space="preserve"> the </w:t>
+      <w:bookmarkStart w:id="7" w:name="_Toc478651562"/>
+      <w:r>
+        <w:t xml:space="preserve">Starting the </w:t>
       </w:r>
       <w:proofErr w:type="spellStart"/>
       <w:r>
@@ -1158,6 +2379,7 @@
       <w:r>
         <w:t xml:space="preserve"> Container</w:t>
       </w:r>
+      <w:bookmarkEnd w:id="7"/>
     </w:p>
     <w:p>
       <w:r>
@@ -1196,6 +2418,7 @@
           <w:sz w:val="20"/>
           <w:szCs w:val="20"/>
         </w:rPr>
+        <w:lastRenderedPageBreak/>
         <w:t xml:space="preserve"># </w:t>
       </w:r>
       <w:proofErr w:type="spellStart"/>
@@ -1226,7 +2449,6 @@
     </w:p>
     <w:p>
       <w:r>
-        <w:lastRenderedPageBreak/>
         <w:t xml:space="preserve">Verify the ELK stack is running by accessing </w:t>
       </w:r>
       <w:proofErr w:type="spellStart"/>
@@ -1237,7 +2459,7 @@
       <w:r>
         <w:t xml:space="preserve"> on </w:t>
       </w:r>
-      <w:hyperlink r:id="rId9" w:history="1">
+      <w:hyperlink r:id="rId10" w:history="1">
         <w:r>
           <w:rPr>
             <w:rStyle w:val="Hyperlink"/>
@@ -1296,6 +2518,7 @@
           <w:numId w:val="1"/>
         </w:numPr>
       </w:pPr>
+      <w:bookmarkStart w:id="8" w:name="_Toc478651563"/>
       <w:r>
         <w:t xml:space="preserve">Configuring </w:t>
       </w:r>
@@ -1307,6 +2530,7 @@
       <w:r>
         <w:t xml:space="preserve"> UI</w:t>
       </w:r>
+      <w:bookmarkEnd w:id="8"/>
     </w:p>
     <w:p>
       <w:r>
@@ -1350,113 +2574,6 @@
             <wp:extent cx="5731510" cy="2374658"/>
             <wp:effectExtent l="0" t="0" r="2540" b="6985"/>
             <wp:docPr id="3" name="Picture 3"/>
-            <wp:cNvGraphicFramePr>
-              <a:graphicFrameLocks xmlns:a="http://schemas.openxmlformats.org/drawingml/2006/main" noChangeAspect="1"/>
-            </wp:cNvGraphicFramePr>
-            <a:graphic xmlns:a="http://schemas.openxmlformats.org/drawingml/2006/main">
-              <a:graphicData uri="http://schemas.openxmlformats.org/drawingml/2006/picture">
-                <pic:pic xmlns:pic="http://schemas.openxmlformats.org/drawingml/2006/picture">
-                  <pic:nvPicPr>
-                    <pic:cNvPr id="0" name=""/>
-                    <pic:cNvPicPr/>
-                  </pic:nvPicPr>
-                  <pic:blipFill>
-                    <a:blip r:embed="rId10"/>
-                    <a:stretch>
-                      <a:fillRect/>
-                    </a:stretch>
-                  </pic:blipFill>
-                  <pic:spPr>
-                    <a:xfrm>
-                      <a:off x="0" y="0"/>
-                      <a:ext cx="5731510" cy="2374658"/>
-                    </a:xfrm>
-                    <a:prstGeom prst="rect">
-                      <a:avLst/>
-                    </a:prstGeom>
-                  </pic:spPr>
-                </pic:pic>
-              </a:graphicData>
-            </a:graphic>
-          </wp:inline>
-        </w:drawing>
-      </w:r>
-    </w:p>
-    <w:p>
-      <w:r>
-        <w:t xml:space="preserve">Next add the Dashboard to </w:t>
-      </w:r>
-      <w:proofErr w:type="spellStart"/>
-      <w:r>
-        <w:t>Kibana</w:t>
-      </w:r>
-      <w:proofErr w:type="spellEnd"/>
-      <w:r>
-        <w:t xml:space="preserve"> by clicking </w:t>
-      </w:r>
-      <w:r>
-        <w:t>o</w:t>
-      </w:r>
-      <w:r>
-        <w:t>n “Saved Objects”</w:t>
-      </w:r>
-      <w:r>
-        <w:t xml:space="preserve"> link</w:t>
-      </w:r>
-      <w:r>
-        <w:t xml:space="preserve"> and then </w:t>
-      </w:r>
-      <w:r>
-        <w:t>i</w:t>
-      </w:r>
-      <w:r>
-        <w:t xml:space="preserve">n “Import” </w:t>
-      </w:r>
-      <w:r>
-        <w:t xml:space="preserve">link </w:t>
-      </w:r>
-      <w:r>
-        <w:t>and select the file “Activities-</w:t>
-      </w:r>
-      <w:proofErr w:type="spellStart"/>
-      <w:r>
-        <w:t>Kibana</w:t>
-      </w:r>
-      <w:proofErr w:type="spellEnd"/>
-      <w:r>
-        <w:t>-</w:t>
-      </w:r>
-      <w:proofErr w:type="spellStart"/>
-      <w:r>
-        <w:t>UI.json</w:t>
-      </w:r>
-      <w:proofErr w:type="spellEnd"/>
-      <w:r>
-        <w:t xml:space="preserve">” file from the </w:t>
-      </w:r>
-      <w:r>
-        <w:t xml:space="preserve">set of files downloaded from </w:t>
-      </w:r>
-      <w:proofErr w:type="spellStart"/>
-      <w:r>
-        <w:t>GitHub</w:t>
-      </w:r>
-      <w:proofErr w:type="spellEnd"/>
-      <w:r>
-        <w:t>.</w:t>
-      </w:r>
-    </w:p>
-    <w:p>
-      <w:r>
-        <w:rPr>
-          <w:noProof/>
-          <w:lang w:eastAsia="en-GB"/>
-        </w:rPr>
-        <w:drawing>
-          <wp:inline distT="0" distB="0" distL="0" distR="0" wp14:anchorId="1A78058D" wp14:editId="1D20FB52">
-            <wp:extent cx="5731510" cy="1634950"/>
-            <wp:effectExtent l="0" t="0" r="2540" b="3810"/>
-            <wp:docPr id="5" name="Picture 5"/>
             <wp:cNvGraphicFramePr>
               <a:graphicFrameLocks xmlns:a="http://schemas.openxmlformats.org/drawingml/2006/main" noChangeAspect="1"/>
             </wp:cNvGraphicFramePr>
@@ -1476,7 +2593,7 @@
                   <pic:spPr>
                     <a:xfrm>
                       <a:off x="0" y="0"/>
-                      <a:ext cx="5731510" cy="1634950"/>
+                      <a:ext cx="5731510" cy="2374658"/>
                     </a:xfrm>
                     <a:prstGeom prst="rect">
                       <a:avLst/>
@@ -1490,38 +2607,80 @@
       </w:r>
     </w:p>
     <w:p>
-      <w:pPr>
-        <w:pStyle w:val="Heading1"/>
-        <w:numPr>
-          <w:ilvl w:val="0"/>
-          <w:numId w:val="1"/>
-        </w:numPr>
-      </w:pPr>
-      <w:r>
-        <w:t>Accessing the Dashboard</w:t>
-      </w:r>
-    </w:p>
-    <w:p>
-      <w:r>
-        <w:t>Finally access the dashboard by</w:t>
-      </w:r>
-      <w:r>
-        <w:t xml:space="preserve"> clicking on the “Dashboard” link on the left panel and then click on the “Activities” link.</w:t>
-      </w:r>
-    </w:p>
-    <w:p/>
+      <w:r>
+        <w:t xml:space="preserve">Next add the Dashboard to </w:t>
+      </w:r>
+      <w:proofErr w:type="spellStart"/>
+      <w:r>
+        <w:t>Kibana</w:t>
+      </w:r>
+      <w:proofErr w:type="spellEnd"/>
+      <w:r>
+        <w:t xml:space="preserve"> by clicking </w:t>
+      </w:r>
+      <w:r>
+        <w:t>o</w:t>
+      </w:r>
+      <w:r>
+        <w:t>n “Saved Objects”</w:t>
+      </w:r>
+      <w:r>
+        <w:t xml:space="preserve"> link</w:t>
+      </w:r>
+      <w:r>
+        <w:t xml:space="preserve"> and then </w:t>
+      </w:r>
+      <w:r>
+        <w:t>i</w:t>
+      </w:r>
+      <w:r>
+        <w:t xml:space="preserve">n “Import” </w:t>
+      </w:r>
+      <w:r>
+        <w:t xml:space="preserve">link </w:t>
+      </w:r>
+      <w:r>
+        <w:t>and select the file “Activities-</w:t>
+      </w:r>
+      <w:proofErr w:type="spellStart"/>
+      <w:r>
+        <w:t>Kibana</w:t>
+      </w:r>
+      <w:proofErr w:type="spellEnd"/>
+      <w:r>
+        <w:t>-</w:t>
+      </w:r>
+      <w:proofErr w:type="spellStart"/>
+      <w:r>
+        <w:t>UI.json</w:t>
+      </w:r>
+      <w:proofErr w:type="spellEnd"/>
+      <w:r>
+        <w:t xml:space="preserve">” file from the </w:t>
+      </w:r>
+      <w:r>
+        <w:t xml:space="preserve">set of files downloaded from </w:t>
+      </w:r>
+      <w:proofErr w:type="spellStart"/>
+      <w:r>
+        <w:t>GitHub</w:t>
+      </w:r>
+      <w:proofErr w:type="spellEnd"/>
+      <w:r>
+        <w:t>.</w:t>
+      </w:r>
+    </w:p>
     <w:p>
       <w:r>
         <w:rPr>
           <w:noProof/>
           <w:lang w:eastAsia="en-GB"/>
         </w:rPr>
-        <w:lastRenderedPageBreak/>
         <w:drawing>
-          <wp:inline distT="0" distB="0" distL="0" distR="0" wp14:anchorId="35B8CB8B" wp14:editId="0557427B">
-            <wp:extent cx="5731510" cy="1126707"/>
-            <wp:effectExtent l="0" t="0" r="2540" b="0"/>
-            <wp:docPr id="6" name="Picture 6"/>
+          <wp:inline distT="0" distB="0" distL="0" distR="0" wp14:anchorId="1A78058D" wp14:editId="1D20FB52">
+            <wp:extent cx="5731510" cy="1634950"/>
+            <wp:effectExtent l="0" t="0" r="2540" b="3810"/>
+            <wp:docPr id="5" name="Picture 5"/>
             <wp:cNvGraphicFramePr>
               <a:graphicFrameLocks xmlns:a="http://schemas.openxmlformats.org/drawingml/2006/main" noChangeAspect="1"/>
             </wp:cNvGraphicFramePr>
@@ -1541,7 +2700,7 @@
                   <pic:spPr>
                     <a:xfrm>
                       <a:off x="0" y="0"/>
-                      <a:ext cx="5731510" cy="1126707"/>
+                      <a:ext cx="5731510" cy="1634950"/>
                     </a:xfrm>
                     <a:prstGeom prst="rect">
                       <a:avLst/>
@@ -1555,26 +2714,40 @@
       </w:r>
     </w:p>
     <w:p>
-      <w:bookmarkStart w:id="0" w:name="_GoBack"/>
-      <w:bookmarkEnd w:id="0"/>
-      <w:r>
-        <w:t>The data should be available for the selected time period</w:t>
-      </w:r>
-      <w:r>
-        <w:t>.</w:t>
-      </w:r>
-    </w:p>
+      <w:pPr>
+        <w:pStyle w:val="Heading1"/>
+        <w:numPr>
+          <w:ilvl w:val="0"/>
+          <w:numId w:val="1"/>
+        </w:numPr>
+      </w:pPr>
+      <w:bookmarkStart w:id="9" w:name="_Toc478651564"/>
+      <w:r>
+        <w:t>Accessing the Dashboard</w:t>
+      </w:r>
+      <w:bookmarkEnd w:id="9"/>
+    </w:p>
+    <w:p>
+      <w:r>
+        <w:t>Finally access the dashboard by</w:t>
+      </w:r>
+      <w:r>
+        <w:t xml:space="preserve"> clicking on the “Dashboard” link on the left panel and then click on the “Activities” link.</w:t>
+      </w:r>
+    </w:p>
+    <w:p/>
     <w:p>
       <w:r>
         <w:rPr>
           <w:noProof/>
           <w:lang w:eastAsia="en-GB"/>
         </w:rPr>
+        <w:lastRenderedPageBreak/>
         <w:drawing>
-          <wp:inline distT="0" distB="0" distL="0" distR="0" wp14:anchorId="01BECE6B" wp14:editId="24B1D087">
-            <wp:extent cx="5731510" cy="2339142"/>
-            <wp:effectExtent l="0" t="0" r="2540" b="4445"/>
-            <wp:docPr id="7" name="Picture 7"/>
+          <wp:inline distT="0" distB="0" distL="0" distR="0" wp14:anchorId="35B8CB8B" wp14:editId="0557427B">
+            <wp:extent cx="5731510" cy="1126707"/>
+            <wp:effectExtent l="0" t="0" r="2540" b="0"/>
+            <wp:docPr id="6" name="Picture 6"/>
             <wp:cNvGraphicFramePr>
               <a:graphicFrameLocks xmlns:a="http://schemas.openxmlformats.org/drawingml/2006/main" noChangeAspect="1"/>
             </wp:cNvGraphicFramePr>
@@ -1594,6 +2767,57 @@
                   <pic:spPr>
                     <a:xfrm>
                       <a:off x="0" y="0"/>
+                      <a:ext cx="5731510" cy="1126707"/>
+                    </a:xfrm>
+                    <a:prstGeom prst="rect">
+                      <a:avLst/>
+                    </a:prstGeom>
+                  </pic:spPr>
+                </pic:pic>
+              </a:graphicData>
+            </a:graphic>
+          </wp:inline>
+        </w:drawing>
+      </w:r>
+    </w:p>
+    <w:p>
+      <w:r>
+        <w:t>The data should be available for the selected time period</w:t>
+      </w:r>
+      <w:r>
+        <w:t>.</w:t>
+      </w:r>
+    </w:p>
+    <w:p>
+      <w:r>
+        <w:rPr>
+          <w:noProof/>
+          <w:lang w:eastAsia="en-GB"/>
+        </w:rPr>
+        <w:drawing>
+          <wp:inline distT="0" distB="0" distL="0" distR="0" wp14:anchorId="01BECE6B" wp14:editId="24B1D087">
+            <wp:extent cx="5731510" cy="2339142"/>
+            <wp:effectExtent l="0" t="0" r="2540" b="4445"/>
+            <wp:docPr id="7" name="Picture 7"/>
+            <wp:cNvGraphicFramePr>
+              <a:graphicFrameLocks xmlns:a="http://schemas.openxmlformats.org/drawingml/2006/main" noChangeAspect="1"/>
+            </wp:cNvGraphicFramePr>
+            <a:graphic xmlns:a="http://schemas.openxmlformats.org/drawingml/2006/main">
+              <a:graphicData uri="http://schemas.openxmlformats.org/drawingml/2006/picture">
+                <pic:pic xmlns:pic="http://schemas.openxmlformats.org/drawingml/2006/picture">
+                  <pic:nvPicPr>
+                    <pic:cNvPr id="0" name=""/>
+                    <pic:cNvPicPr/>
+                  </pic:nvPicPr>
+                  <pic:blipFill>
+                    <a:blip r:embed="rId14"/>
+                    <a:stretch>
+                      <a:fillRect/>
+                    </a:stretch>
+                  </pic:blipFill>
+                  <pic:spPr>
+                    <a:xfrm>
+                      <a:off x="0" y="0"/>
                       <a:ext cx="5731510" cy="2339142"/>
                     </a:xfrm>
                     <a:prstGeom prst="rect">
@@ -1606,6 +2830,1402 @@
           </wp:inline>
         </w:drawing>
       </w:r>
+    </w:p>
+    <w:p/>
+    <w:p>
+      <w:pPr>
+        <w:pStyle w:val="Heading1"/>
+        <w:numPr>
+          <w:ilvl w:val="0"/>
+          <w:numId w:val="1"/>
+        </w:numPr>
+      </w:pPr>
+      <w:bookmarkStart w:id="10" w:name="_Toc478651565"/>
+      <w:r>
+        <w:t xml:space="preserve">Accessing </w:t>
+      </w:r>
+      <w:r>
+        <w:t>the container</w:t>
+      </w:r>
+      <w:bookmarkEnd w:id="10"/>
+      <w:r>
+        <w:t xml:space="preserve"> </w:t>
+      </w:r>
+    </w:p>
+    <w:p>
+      <w:r>
+        <w:t>To enter the container itself (running image) use the following command:</w:t>
+      </w:r>
+    </w:p>
+    <w:p>
+      <w:pPr>
+        <w:pBdr>
+          <w:top w:val="single" w:sz="4" w:space="1" w:color="auto"/>
+          <w:left w:val="single" w:sz="4" w:space="4" w:color="auto"/>
+          <w:bottom w:val="single" w:sz="4" w:space="1" w:color="auto"/>
+          <w:right w:val="single" w:sz="4" w:space="4" w:color="auto"/>
+        </w:pBdr>
+        <w:rPr>
+          <w:sz w:val="20"/>
+          <w:szCs w:val="20"/>
+        </w:rPr>
+      </w:pPr>
+      <w:r>
+        <w:rPr>
+          <w:sz w:val="20"/>
+          <w:szCs w:val="20"/>
+        </w:rPr>
+        <w:t xml:space="preserve"># </w:t>
+      </w:r>
+      <w:proofErr w:type="spellStart"/>
+      <w:proofErr w:type="gramStart"/>
+      <w:r>
+        <w:rPr>
+          <w:sz w:val="20"/>
+          <w:szCs w:val="20"/>
+        </w:rPr>
+        <w:t>docker</w:t>
+      </w:r>
+      <w:proofErr w:type="spellEnd"/>
+      <w:proofErr w:type="gramEnd"/>
+      <w:r>
+        <w:rPr>
+          <w:sz w:val="20"/>
+          <w:szCs w:val="20"/>
+        </w:rPr>
+        <w:t xml:space="preserve"> exec -</w:t>
+      </w:r>
+      <w:proofErr w:type="spellStart"/>
+      <w:r>
+        <w:rPr>
+          <w:sz w:val="20"/>
+          <w:szCs w:val="20"/>
+        </w:rPr>
+        <w:t>i</w:t>
+      </w:r>
+      <w:proofErr w:type="spellEnd"/>
+      <w:r>
+        <w:rPr>
+          <w:sz w:val="20"/>
+          <w:szCs w:val="20"/>
+        </w:rPr>
+        <w:t xml:space="preserve"> -t elk bash</w:t>
+      </w:r>
+    </w:p>
+    <w:p>
+      <w:pPr>
+        <w:pStyle w:val="NoSpacing"/>
+      </w:pPr>
+      <w:r>
+        <w:t xml:space="preserve">And to exit the container just type “exit” and you will find yourself back on the host machine. </w:t>
+      </w:r>
+    </w:p>
+    <w:p>
+      <w:pPr>
+        <w:pStyle w:val="Heading1"/>
+        <w:numPr>
+          <w:ilvl w:val="0"/>
+          <w:numId w:val="1"/>
+        </w:numPr>
+      </w:pPr>
+      <w:bookmarkStart w:id="11" w:name="_Toc478651566"/>
+      <w:r>
+        <w:t>Stopping the container</w:t>
+      </w:r>
+      <w:bookmarkEnd w:id="11"/>
+    </w:p>
+    <w:p>
+      <w:r>
+        <w:t>To stop the container from running type the following command on the host machine:</w:t>
+      </w:r>
+    </w:p>
+    <w:p>
+      <w:pPr>
+        <w:pBdr>
+          <w:top w:val="single" w:sz="4" w:space="1" w:color="auto"/>
+          <w:left w:val="single" w:sz="4" w:space="4" w:color="auto"/>
+          <w:bottom w:val="single" w:sz="4" w:space="1" w:color="auto"/>
+          <w:right w:val="single" w:sz="4" w:space="4" w:color="auto"/>
+        </w:pBdr>
+        <w:rPr>
+          <w:sz w:val="20"/>
+          <w:szCs w:val="20"/>
+        </w:rPr>
+      </w:pPr>
+      <w:r>
+        <w:rPr>
+          <w:sz w:val="20"/>
+          <w:szCs w:val="20"/>
+        </w:rPr>
+        <w:t xml:space="preserve"># </w:t>
+      </w:r>
+      <w:proofErr w:type="spellStart"/>
+      <w:proofErr w:type="gramStart"/>
+      <w:r>
+        <w:rPr>
+          <w:sz w:val="20"/>
+          <w:szCs w:val="20"/>
+        </w:rPr>
+        <w:t>docker</w:t>
+      </w:r>
+      <w:proofErr w:type="spellEnd"/>
+      <w:proofErr w:type="gramEnd"/>
+      <w:r>
+        <w:rPr>
+          <w:sz w:val="20"/>
+          <w:szCs w:val="20"/>
+        </w:rPr>
+        <w:t xml:space="preserve"> stop elk</w:t>
+      </w:r>
+    </w:p>
+    <w:p>
+      <w:pPr>
+        <w:pStyle w:val="Heading1"/>
+        <w:numPr>
+          <w:ilvl w:val="0"/>
+          <w:numId w:val="1"/>
+        </w:numPr>
+      </w:pPr>
+      <w:bookmarkStart w:id="12" w:name="_Toc478651567"/>
+      <w:r>
+        <w:t>Removing</w:t>
+      </w:r>
+      <w:r>
+        <w:t xml:space="preserve"> the container</w:t>
+      </w:r>
+      <w:bookmarkEnd w:id="12"/>
+    </w:p>
+    <w:p>
+      <w:r>
+        <w:t xml:space="preserve">To </w:t>
+      </w:r>
+      <w:r>
+        <w:t>delete the container you first need to stop the container and then run the following command:</w:t>
+      </w:r>
+    </w:p>
+    <w:p>
+      <w:pPr>
+        <w:pBdr>
+          <w:top w:val="single" w:sz="4" w:space="1" w:color="auto"/>
+          <w:left w:val="single" w:sz="4" w:space="4" w:color="auto"/>
+          <w:bottom w:val="single" w:sz="4" w:space="1" w:color="auto"/>
+          <w:right w:val="single" w:sz="4" w:space="4" w:color="auto"/>
+        </w:pBdr>
+        <w:rPr>
+          <w:sz w:val="20"/>
+          <w:szCs w:val="20"/>
+        </w:rPr>
+      </w:pPr>
+      <w:r>
+        <w:rPr>
+          <w:sz w:val="20"/>
+          <w:szCs w:val="20"/>
+        </w:rPr>
+        <w:t xml:space="preserve"># </w:t>
+      </w:r>
+      <w:proofErr w:type="spellStart"/>
+      <w:proofErr w:type="gramStart"/>
+      <w:r>
+        <w:rPr>
+          <w:sz w:val="20"/>
+          <w:szCs w:val="20"/>
+        </w:rPr>
+        <w:t>docker</w:t>
+      </w:r>
+      <w:proofErr w:type="spellEnd"/>
+      <w:proofErr w:type="gramEnd"/>
+      <w:r>
+        <w:rPr>
+          <w:sz w:val="20"/>
+          <w:szCs w:val="20"/>
+        </w:rPr>
+        <w:t xml:space="preserve"> </w:t>
+      </w:r>
+      <w:proofErr w:type="spellStart"/>
+      <w:r>
+        <w:rPr>
+          <w:sz w:val="20"/>
+          <w:szCs w:val="20"/>
+        </w:rPr>
+        <w:t>rm</w:t>
+      </w:r>
+      <w:proofErr w:type="spellEnd"/>
+      <w:r>
+        <w:rPr>
+          <w:sz w:val="20"/>
+          <w:szCs w:val="20"/>
+        </w:rPr>
+        <w:t xml:space="preserve"> elk</w:t>
+      </w:r>
+    </w:p>
+    <w:p>
+      <w:pPr>
+        <w:pStyle w:val="Heading1"/>
+        <w:numPr>
+          <w:ilvl w:val="0"/>
+          <w:numId w:val="1"/>
+        </w:numPr>
+      </w:pPr>
+      <w:bookmarkStart w:id="13" w:name="_Toc478651568"/>
+      <w:r>
+        <w:lastRenderedPageBreak/>
+        <w:t>How we collect Site Activities data</w:t>
+      </w:r>
+      <w:bookmarkEnd w:id="13"/>
+    </w:p>
+    <w:p>
+      <w:r>
+        <w:t>Site Activities are collected directly from the database</w:t>
+      </w:r>
+      <w:r>
+        <w:t xml:space="preserve"> so we need direct access from the </w:t>
+      </w:r>
+      <w:proofErr w:type="spellStart"/>
+      <w:r>
+        <w:t>Docker</w:t>
+      </w:r>
+      <w:proofErr w:type="spellEnd"/>
+      <w:r>
+        <w:t xml:space="preserve"> container to the database. </w:t>
+      </w:r>
+    </w:p>
+    <w:p>
+      <w:r>
+        <w:t xml:space="preserve">Please make sure the database server allows for remote connections to </w:t>
+      </w:r>
+      <w:proofErr w:type="spellStart"/>
+      <w:r>
+        <w:t>Alfresco’s</w:t>
+      </w:r>
+      <w:proofErr w:type="spellEnd"/>
+      <w:r>
+        <w:t xml:space="preserve"> database.</w:t>
+      </w:r>
+      <w:r>
+        <w:t xml:space="preserve"> </w:t>
+      </w:r>
+      <w:r>
+        <w:t>A couple of examples how to configure the database are shown here:</w:t>
+      </w:r>
+    </w:p>
+    <w:p>
+      <w:pPr>
+        <w:pStyle w:val="ListParagraph"/>
+        <w:numPr>
+          <w:ilvl w:val="0"/>
+          <w:numId w:val="10"/>
+        </w:numPr>
+        <w:ind w:left="360"/>
+      </w:pPr>
+      <w:r>
+        <w:t>For MySQL</w:t>
+      </w:r>
+    </w:p>
+    <w:p>
+      <w:pPr>
+        <w:pStyle w:val="ListParagraph"/>
+        <w:ind w:left="360"/>
+      </w:pPr>
+      <w:r>
+        <w:t>Access your database server as an administrator i.e.</w:t>
+      </w:r>
+    </w:p>
+    <w:p>
+      <w:pPr>
+        <w:pStyle w:val="ListParagraph"/>
+        <w:pBdr>
+          <w:top w:val="single" w:sz="4" w:space="1" w:color="auto"/>
+          <w:left w:val="single" w:sz="4" w:space="4" w:color="auto"/>
+          <w:bottom w:val="single" w:sz="4" w:space="1" w:color="auto"/>
+          <w:right w:val="single" w:sz="4" w:space="4" w:color="auto"/>
+        </w:pBdr>
+        <w:ind w:left="360"/>
+        <w:rPr>
+          <w:sz w:val="20"/>
+          <w:szCs w:val="20"/>
+        </w:rPr>
+      </w:pPr>
+      <w:r>
+        <w:rPr>
+          <w:sz w:val="20"/>
+          <w:szCs w:val="20"/>
+        </w:rPr>
+        <w:t xml:space="preserve"># </w:t>
+      </w:r>
+      <w:proofErr w:type="spellStart"/>
+      <w:proofErr w:type="gramStart"/>
+      <w:r>
+        <w:rPr>
+          <w:sz w:val="20"/>
+          <w:szCs w:val="20"/>
+        </w:rPr>
+        <w:t>mysql</w:t>
+      </w:r>
+      <w:proofErr w:type="spellEnd"/>
+      <w:proofErr w:type="gramEnd"/>
+      <w:r>
+        <w:rPr>
+          <w:sz w:val="20"/>
+          <w:szCs w:val="20"/>
+        </w:rPr>
+        <w:t xml:space="preserve"> -u root -p</w:t>
+      </w:r>
+    </w:p>
+    <w:p>
+      <w:pPr>
+        <w:pStyle w:val="ListParagraph"/>
+        <w:numPr>
+          <w:ilvl w:val="0"/>
+          <w:numId w:val="12"/>
+        </w:numPr>
+        <w:pBdr>
+          <w:top w:val="single" w:sz="4" w:space="1" w:color="auto"/>
+          <w:left w:val="single" w:sz="4" w:space="4" w:color="auto"/>
+          <w:bottom w:val="single" w:sz="4" w:space="1" w:color="auto"/>
+          <w:right w:val="single" w:sz="4" w:space="4" w:color="auto"/>
+        </w:pBdr>
+        <w:ind w:left="720"/>
+        <w:rPr>
+          <w:sz w:val="20"/>
+          <w:szCs w:val="20"/>
+        </w:rPr>
+      </w:pPr>
+      <w:r>
+        <w:rPr>
+          <w:sz w:val="20"/>
+          <w:szCs w:val="20"/>
+        </w:rPr>
+        <w:t>grant all privileges on alfresco.* to alfresco@'%' identified by 'admin';</w:t>
+      </w:r>
+    </w:p>
+    <w:p>
+      <w:pPr>
+        <w:pStyle w:val="NoSpacing"/>
+      </w:pPr>
+    </w:p>
+    <w:p>
+      <w:pPr>
+        <w:pStyle w:val="NoSpacing"/>
+        <w:ind w:left="360"/>
+      </w:pPr>
+      <w:r>
+        <w:t xml:space="preserve">The grant command is granting access to all tables in </w:t>
+      </w:r>
+      <w:r>
+        <w:t>‘</w:t>
+      </w:r>
+      <w:r>
+        <w:t>alfresco</w:t>
+      </w:r>
+      <w:r>
+        <w:t>’</w:t>
+      </w:r>
+      <w:r>
+        <w:t xml:space="preserve"> database to </w:t>
+      </w:r>
+      <w:r>
+        <w:t>‘alfresco’ user from any host using ‘admin’</w:t>
+      </w:r>
+      <w:r>
+        <w:t xml:space="preserve"> </w:t>
+      </w:r>
+      <w:r>
+        <w:t>password.</w:t>
+      </w:r>
+    </w:p>
+    <w:p>
+      <w:pPr>
+        <w:pStyle w:val="ListParagraph"/>
+        <w:ind w:left="360"/>
+      </w:pPr>
+      <w:r>
+        <w:t xml:space="preserve"> </w:t>
+      </w:r>
+    </w:p>
+    <w:p>
+      <w:pPr>
+        <w:pStyle w:val="ListParagraph"/>
+        <w:numPr>
+          <w:ilvl w:val="0"/>
+          <w:numId w:val="10"/>
+        </w:numPr>
+        <w:ind w:left="360"/>
+      </w:pPr>
+      <w:r>
+        <w:t xml:space="preserve">For </w:t>
+      </w:r>
+      <w:proofErr w:type="spellStart"/>
+      <w:r>
+        <w:t>PostgreSQL</w:t>
+      </w:r>
+      <w:proofErr w:type="spellEnd"/>
+    </w:p>
+    <w:p>
+      <w:pPr>
+        <w:pStyle w:val="ListParagraph"/>
+        <w:ind w:left="360"/>
+      </w:pPr>
+      <w:r>
+        <w:t>Change</w:t>
+      </w:r>
+      <w:r>
+        <w:t xml:space="preserve"> the file</w:t>
+      </w:r>
+      <w:r>
+        <w:t xml:space="preserve"> </w:t>
+      </w:r>
+      <w:r>
+        <w:t>‘</w:t>
+      </w:r>
+      <w:proofErr w:type="spellStart"/>
+      <w:r>
+        <w:t>postgresql.conf</w:t>
+      </w:r>
+      <w:proofErr w:type="spellEnd"/>
+      <w:r>
+        <w:t>’</w:t>
+      </w:r>
+      <w:r>
+        <w:t xml:space="preserve"> to listen on all interfaces</w:t>
+      </w:r>
+    </w:p>
+    <w:p>
+      <w:pPr>
+        <w:pStyle w:val="ListParagraph"/>
+        <w:pBdr>
+          <w:top w:val="single" w:sz="4" w:space="1" w:color="auto"/>
+          <w:left w:val="single" w:sz="4" w:space="4" w:color="auto"/>
+          <w:bottom w:val="single" w:sz="4" w:space="1" w:color="auto"/>
+          <w:right w:val="single" w:sz="4" w:space="4" w:color="auto"/>
+        </w:pBdr>
+        <w:ind w:left="360"/>
+        <w:rPr>
+          <w:sz w:val="20"/>
+          <w:szCs w:val="20"/>
+        </w:rPr>
+      </w:pPr>
+      <w:proofErr w:type="spellStart"/>
+      <w:r>
+        <w:rPr>
+          <w:sz w:val="20"/>
+          <w:szCs w:val="20"/>
+        </w:rPr>
+        <w:t>listen_addresses</w:t>
+      </w:r>
+      <w:proofErr w:type="spellEnd"/>
+      <w:r>
+        <w:rPr>
+          <w:sz w:val="20"/>
+          <w:szCs w:val="20"/>
+        </w:rPr>
+        <w:t xml:space="preserve"> = '*'</w:t>
+      </w:r>
+    </w:p>
+    <w:p>
+      <w:pPr>
+        <w:ind w:left="360"/>
+      </w:pPr>
+      <w:proofErr w:type="gramStart"/>
+      <w:r>
+        <w:t>then</w:t>
+      </w:r>
+      <w:proofErr w:type="gramEnd"/>
+      <w:r>
+        <w:t xml:space="preserve"> </w:t>
+      </w:r>
+      <w:r>
+        <w:t xml:space="preserve">add </w:t>
+      </w:r>
+      <w:r>
+        <w:t xml:space="preserve">an </w:t>
+      </w:r>
+      <w:r>
+        <w:t xml:space="preserve">entry </w:t>
+      </w:r>
+      <w:r>
+        <w:t>in file ‘</w:t>
+      </w:r>
+      <w:proofErr w:type="spellStart"/>
+      <w:r>
+        <w:t>pg_hba.conf</w:t>
+      </w:r>
+      <w:proofErr w:type="spellEnd"/>
+      <w:r>
+        <w:t>’</w:t>
+      </w:r>
+      <w:r>
+        <w:t xml:space="preserve"> </w:t>
+      </w:r>
+      <w:r>
+        <w:t>to allow connections from any host</w:t>
+      </w:r>
+    </w:p>
+    <w:p>
+      <w:pPr>
+        <w:pStyle w:val="ListParagraph"/>
+        <w:pBdr>
+          <w:top w:val="single" w:sz="4" w:space="1" w:color="auto"/>
+          <w:left w:val="single" w:sz="4" w:space="4" w:color="auto"/>
+          <w:bottom w:val="single" w:sz="4" w:space="1" w:color="auto"/>
+          <w:right w:val="single" w:sz="4" w:space="4" w:color="auto"/>
+        </w:pBdr>
+        <w:ind w:left="360"/>
+        <w:rPr>
+          <w:sz w:val="20"/>
+          <w:szCs w:val="20"/>
+        </w:rPr>
+      </w:pPr>
+      <w:proofErr w:type="gramStart"/>
+      <w:r>
+        <w:rPr>
+          <w:sz w:val="20"/>
+          <w:szCs w:val="20"/>
+        </w:rPr>
+        <w:t>host</w:t>
+      </w:r>
+      <w:proofErr w:type="gramEnd"/>
+      <w:r>
+        <w:rPr>
+          <w:sz w:val="20"/>
+          <w:szCs w:val="20"/>
+        </w:rPr>
+        <w:t xml:space="preserve"> all </w:t>
+      </w:r>
+      <w:proofErr w:type="spellStart"/>
+      <w:r>
+        <w:rPr>
+          <w:sz w:val="20"/>
+          <w:szCs w:val="20"/>
+        </w:rPr>
+        <w:t>all</w:t>
+      </w:r>
+      <w:proofErr w:type="spellEnd"/>
+      <w:r>
+        <w:rPr>
+          <w:sz w:val="20"/>
+          <w:szCs w:val="20"/>
+        </w:rPr>
+        <w:t xml:space="preserve"> 0.0.0.0/0 trust</w:t>
+      </w:r>
+    </w:p>
+    <w:p>
+      <w:pPr>
+        <w:ind w:left="360"/>
+      </w:pPr>
+      <w:r>
+        <w:t xml:space="preserve">Restart </w:t>
+      </w:r>
+      <w:proofErr w:type="spellStart"/>
+      <w:r>
+        <w:t>PostgreSQL</w:t>
+      </w:r>
+      <w:proofErr w:type="spellEnd"/>
+      <w:r>
+        <w:t xml:space="preserve"> database server to pick up the changes.</w:t>
+      </w:r>
+    </w:p>
+    <w:p>
+      <w:r>
+        <w:t xml:space="preserve">We have </w:t>
+      </w:r>
+      <w:r>
+        <w:t>installed</w:t>
+      </w:r>
+      <w:r>
+        <w:t xml:space="preserve"> a small java app</w:t>
+      </w:r>
+      <w:r>
+        <w:t>lication</w:t>
+      </w:r>
+      <w:r>
+        <w:t xml:space="preserve"> inside the container in /opt/activities</w:t>
+      </w:r>
+      <w:r>
+        <w:t xml:space="preserve"> folder</w:t>
+      </w:r>
+      <w:r>
+        <w:t xml:space="preserve"> that executes calls against the database configured in /opt/activities/</w:t>
+      </w:r>
+      <w:proofErr w:type="spellStart"/>
+      <w:r>
+        <w:t>activities.properties</w:t>
+      </w:r>
+      <w:proofErr w:type="spellEnd"/>
+      <w:r>
+        <w:t xml:space="preserve"> file.</w:t>
+      </w:r>
+    </w:p>
+    <w:p>
+      <w:r>
+        <w:t xml:space="preserve">For example to connect to </w:t>
+      </w:r>
+      <w:proofErr w:type="spellStart"/>
+      <w:r>
+        <w:t>PostgreSQL</w:t>
+      </w:r>
+      <w:proofErr w:type="spellEnd"/>
+      <w:r>
+        <w:t xml:space="preserve"> we have the following settings:</w:t>
+      </w:r>
+    </w:p>
+    <w:p>
+      <w:pPr>
+        <w:pBdr>
+          <w:top w:val="single" w:sz="4" w:space="1" w:color="auto"/>
+          <w:left w:val="single" w:sz="4" w:space="4" w:color="auto"/>
+          <w:bottom w:val="single" w:sz="4" w:space="1" w:color="auto"/>
+          <w:right w:val="single" w:sz="4" w:space="4" w:color="auto"/>
+        </w:pBdr>
+        <w:spacing w:after="0"/>
+        <w:ind w:left="426"/>
+        <w:rPr>
+          <w:sz w:val="20"/>
+          <w:szCs w:val="20"/>
+        </w:rPr>
+      </w:pPr>
+      <w:proofErr w:type="spellStart"/>
+      <w:r>
+        <w:rPr>
+          <w:sz w:val="20"/>
+          <w:szCs w:val="20"/>
+        </w:rPr>
+        <w:t>db_type</w:t>
+      </w:r>
+      <w:proofErr w:type="spellEnd"/>
+      <w:r>
+        <w:rPr>
+          <w:sz w:val="20"/>
+          <w:szCs w:val="20"/>
+        </w:rPr>
+        <w:t>=</w:t>
+      </w:r>
+      <w:proofErr w:type="spellStart"/>
+      <w:r>
+        <w:rPr>
+          <w:sz w:val="20"/>
+          <w:szCs w:val="20"/>
+        </w:rPr>
+        <w:t>postgresql</w:t>
+      </w:r>
+      <w:proofErr w:type="spellEnd"/>
+    </w:p>
+    <w:p>
+      <w:pPr>
+        <w:pBdr>
+          <w:top w:val="single" w:sz="4" w:space="1" w:color="auto"/>
+          <w:left w:val="single" w:sz="4" w:space="4" w:color="auto"/>
+          <w:bottom w:val="single" w:sz="4" w:space="1" w:color="auto"/>
+          <w:right w:val="single" w:sz="4" w:space="4" w:color="auto"/>
+        </w:pBdr>
+        <w:spacing w:after="0"/>
+        <w:ind w:left="426"/>
+        <w:rPr>
+          <w:sz w:val="20"/>
+          <w:szCs w:val="20"/>
+        </w:rPr>
+      </w:pPr>
+      <w:proofErr w:type="spellStart"/>
+      <w:r>
+        <w:rPr>
+          <w:sz w:val="20"/>
+          <w:szCs w:val="20"/>
+        </w:rPr>
+        <w:t>db_url</w:t>
+      </w:r>
+      <w:proofErr w:type="spellEnd"/>
+      <w:r>
+        <w:rPr>
+          <w:sz w:val="20"/>
+          <w:szCs w:val="20"/>
+        </w:rPr>
+        <w:t>=</w:t>
+      </w:r>
+      <w:proofErr w:type="spellStart"/>
+      <w:r>
+        <w:rPr>
+          <w:sz w:val="20"/>
+          <w:szCs w:val="20"/>
+        </w:rPr>
+        <w:t>jdbc:postgresql</w:t>
+      </w:r>
+      <w:proofErr w:type="spellEnd"/>
+      <w:r>
+        <w:rPr>
+          <w:sz w:val="20"/>
+          <w:szCs w:val="20"/>
+        </w:rPr>
+        <w:t>://172.17.0.1:5432/alfresco</w:t>
+      </w:r>
+    </w:p>
+    <w:p>
+      <w:pPr>
+        <w:pBdr>
+          <w:top w:val="single" w:sz="4" w:space="1" w:color="auto"/>
+          <w:left w:val="single" w:sz="4" w:space="4" w:color="auto"/>
+          <w:bottom w:val="single" w:sz="4" w:space="1" w:color="auto"/>
+          <w:right w:val="single" w:sz="4" w:space="4" w:color="auto"/>
+        </w:pBdr>
+        <w:spacing w:after="0"/>
+        <w:ind w:left="426"/>
+        <w:rPr>
+          <w:sz w:val="20"/>
+          <w:szCs w:val="20"/>
+        </w:rPr>
+      </w:pPr>
+      <w:proofErr w:type="spellStart"/>
+      <w:r>
+        <w:rPr>
+          <w:sz w:val="20"/>
+          <w:szCs w:val="20"/>
+        </w:rPr>
+        <w:t>db_user</w:t>
+      </w:r>
+      <w:proofErr w:type="spellEnd"/>
+      <w:r>
+        <w:rPr>
+          <w:sz w:val="20"/>
+          <w:szCs w:val="20"/>
+        </w:rPr>
+        <w:t>=alfresco</w:t>
+      </w:r>
+    </w:p>
+    <w:p>
+      <w:pPr>
+        <w:pBdr>
+          <w:top w:val="single" w:sz="4" w:space="1" w:color="auto"/>
+          <w:left w:val="single" w:sz="4" w:space="4" w:color="auto"/>
+          <w:bottom w:val="single" w:sz="4" w:space="1" w:color="auto"/>
+          <w:right w:val="single" w:sz="4" w:space="4" w:color="auto"/>
+        </w:pBdr>
+        <w:spacing w:after="0"/>
+        <w:ind w:left="426"/>
+        <w:rPr>
+          <w:sz w:val="20"/>
+          <w:szCs w:val="20"/>
+        </w:rPr>
+      </w:pPr>
+      <w:proofErr w:type="spellStart"/>
+      <w:r>
+        <w:rPr>
+          <w:sz w:val="20"/>
+          <w:szCs w:val="20"/>
+        </w:rPr>
+        <w:t>db_password</w:t>
+      </w:r>
+      <w:proofErr w:type="spellEnd"/>
+      <w:r>
+        <w:rPr>
+          <w:sz w:val="20"/>
+          <w:szCs w:val="20"/>
+        </w:rPr>
+        <w:t>=admin</w:t>
+      </w:r>
+    </w:p>
+    <w:p>
+      <w:pPr>
+        <w:pStyle w:val="NoSpacing"/>
+      </w:pPr>
+    </w:p>
+    <w:p>
+      <w:r>
+        <w:t>You can adjust these settings if necessary. The ’</w:t>
+      </w:r>
+      <w:r>
+        <w:t>SQLTool.jar</w:t>
+      </w:r>
+      <w:r>
+        <w:t xml:space="preserve">’ </w:t>
+      </w:r>
+      <w:r>
+        <w:t xml:space="preserve">application is called every 60 seconds by </w:t>
+      </w:r>
+      <w:proofErr w:type="spellStart"/>
+      <w:r>
+        <w:t>logstash</w:t>
+      </w:r>
+      <w:proofErr w:type="spellEnd"/>
+      <w:r>
+        <w:t xml:space="preserve"> as defined in /</w:t>
+      </w:r>
+      <w:proofErr w:type="spellStart"/>
+      <w:r>
+        <w:t>etc</w:t>
+      </w:r>
+      <w:proofErr w:type="spellEnd"/>
+      <w:r>
+        <w:t>/</w:t>
+      </w:r>
+      <w:proofErr w:type="spellStart"/>
+      <w:r>
+        <w:t>logstash</w:t>
+      </w:r>
+      <w:proofErr w:type="spellEnd"/>
+      <w:r>
+        <w:t>/</w:t>
+      </w:r>
+      <w:proofErr w:type="spellStart"/>
+      <w:r>
+        <w:t>conf.d</w:t>
+      </w:r>
+      <w:proofErr w:type="spellEnd"/>
+      <w:r>
+        <w:t>/</w:t>
+      </w:r>
+      <w:proofErr w:type="spellStart"/>
+      <w:r>
+        <w:t>logstash.conf</w:t>
+      </w:r>
+      <w:proofErr w:type="spellEnd"/>
+      <w:r>
+        <w:t xml:space="preserve"> file.</w:t>
+      </w:r>
+    </w:p>
+    <w:p>
+      <w:pPr>
+        <w:pBdr>
+          <w:top w:val="single" w:sz="4" w:space="1" w:color="auto"/>
+          <w:left w:val="single" w:sz="4" w:space="4" w:color="auto"/>
+          <w:bottom w:val="single" w:sz="4" w:space="1" w:color="auto"/>
+          <w:right w:val="single" w:sz="4" w:space="4" w:color="auto"/>
+        </w:pBdr>
+        <w:spacing w:after="0"/>
+        <w:ind w:left="426"/>
+        <w:rPr>
+          <w:sz w:val="20"/>
+          <w:szCs w:val="20"/>
+        </w:rPr>
+      </w:pPr>
+      <w:r>
+        <w:rPr>
+          <w:sz w:val="20"/>
+          <w:szCs w:val="20"/>
+        </w:rPr>
+        <w:t>#########</w:t>
+      </w:r>
+      <w:r>
+        <w:rPr>
+          <w:sz w:val="20"/>
+          <w:szCs w:val="20"/>
+        </w:rPr>
+        <w:t>####</w:t>
+      </w:r>
+      <w:r>
+        <w:rPr>
+          <w:sz w:val="20"/>
+          <w:szCs w:val="20"/>
+        </w:rPr>
+        <w:t>####</w:t>
+      </w:r>
+    </w:p>
+    <w:p>
+      <w:pPr>
+        <w:pBdr>
+          <w:top w:val="single" w:sz="4" w:space="1" w:color="auto"/>
+          <w:left w:val="single" w:sz="4" w:space="4" w:color="auto"/>
+          <w:bottom w:val="single" w:sz="4" w:space="1" w:color="auto"/>
+          <w:right w:val="single" w:sz="4" w:space="4" w:color="auto"/>
+        </w:pBdr>
+        <w:spacing w:after="0"/>
+        <w:ind w:left="426"/>
+        <w:rPr>
+          <w:sz w:val="20"/>
+          <w:szCs w:val="20"/>
+        </w:rPr>
+      </w:pPr>
+      <w:r>
+        <w:rPr>
+          <w:sz w:val="20"/>
+          <w:szCs w:val="20"/>
+        </w:rPr>
+        <w:t># Collect Activities #</w:t>
+      </w:r>
+    </w:p>
+    <w:p>
+      <w:pPr>
+        <w:pBdr>
+          <w:top w:val="single" w:sz="4" w:space="1" w:color="auto"/>
+          <w:left w:val="single" w:sz="4" w:space="4" w:color="auto"/>
+          <w:bottom w:val="single" w:sz="4" w:space="1" w:color="auto"/>
+          <w:right w:val="single" w:sz="4" w:space="4" w:color="auto"/>
+        </w:pBdr>
+        <w:spacing w:after="0"/>
+        <w:ind w:left="426"/>
+        <w:rPr>
+          <w:sz w:val="20"/>
+          <w:szCs w:val="20"/>
+        </w:rPr>
+      </w:pPr>
+      <w:r>
+        <w:rPr>
+          <w:sz w:val="20"/>
+          <w:szCs w:val="20"/>
+        </w:rPr>
+        <w:t>#################</w:t>
+      </w:r>
+    </w:p>
+    <w:p>
+      <w:pPr>
+        <w:pBdr>
+          <w:top w:val="single" w:sz="4" w:space="1" w:color="auto"/>
+          <w:left w:val="single" w:sz="4" w:space="4" w:color="auto"/>
+          <w:bottom w:val="single" w:sz="4" w:space="1" w:color="auto"/>
+          <w:right w:val="single" w:sz="4" w:space="4" w:color="auto"/>
+        </w:pBdr>
+        <w:spacing w:after="0"/>
+        <w:ind w:left="426"/>
+        <w:rPr>
+          <w:sz w:val="20"/>
+          <w:szCs w:val="20"/>
+        </w:rPr>
+      </w:pPr>
+      <w:proofErr w:type="gramStart"/>
+      <w:r>
+        <w:rPr>
+          <w:sz w:val="20"/>
+          <w:szCs w:val="20"/>
+        </w:rPr>
+        <w:t>input</w:t>
+      </w:r>
+      <w:proofErr w:type="gramEnd"/>
+      <w:r>
+        <w:rPr>
+          <w:sz w:val="20"/>
+          <w:szCs w:val="20"/>
+        </w:rPr>
+        <w:t xml:space="preserve"> {</w:t>
+      </w:r>
+    </w:p>
+    <w:p>
+      <w:pPr>
+        <w:pBdr>
+          <w:top w:val="single" w:sz="4" w:space="1" w:color="auto"/>
+          <w:left w:val="single" w:sz="4" w:space="4" w:color="auto"/>
+          <w:bottom w:val="single" w:sz="4" w:space="1" w:color="auto"/>
+          <w:right w:val="single" w:sz="4" w:space="4" w:color="auto"/>
+        </w:pBdr>
+        <w:spacing w:after="0"/>
+        <w:ind w:left="426"/>
+        <w:rPr>
+          <w:sz w:val="20"/>
+          <w:szCs w:val="20"/>
+        </w:rPr>
+      </w:pPr>
+      <w:r>
+        <w:rPr>
+          <w:sz w:val="20"/>
+          <w:szCs w:val="20"/>
+        </w:rPr>
+        <w:t xml:space="preserve">  </w:t>
+      </w:r>
+      <w:proofErr w:type="gramStart"/>
+      <w:r>
+        <w:rPr>
+          <w:sz w:val="20"/>
+          <w:szCs w:val="20"/>
+        </w:rPr>
+        <w:t>exec</w:t>
+      </w:r>
+      <w:proofErr w:type="gramEnd"/>
+      <w:r>
+        <w:rPr>
+          <w:sz w:val="20"/>
+          <w:szCs w:val="20"/>
+        </w:rPr>
+        <w:t xml:space="preserve"> {</w:t>
+      </w:r>
+    </w:p>
+    <w:p>
+      <w:pPr>
+        <w:pBdr>
+          <w:top w:val="single" w:sz="4" w:space="1" w:color="auto"/>
+          <w:left w:val="single" w:sz="4" w:space="4" w:color="auto"/>
+          <w:bottom w:val="single" w:sz="4" w:space="1" w:color="auto"/>
+          <w:right w:val="single" w:sz="4" w:space="4" w:color="auto"/>
+        </w:pBdr>
+        <w:spacing w:after="0"/>
+        <w:ind w:left="426"/>
+        <w:rPr>
+          <w:sz w:val="20"/>
+          <w:szCs w:val="20"/>
+        </w:rPr>
+      </w:pPr>
+      <w:r>
+        <w:rPr>
+          <w:sz w:val="20"/>
+          <w:szCs w:val="20"/>
+        </w:rPr>
+        <w:t xml:space="preserve">    </w:t>
+      </w:r>
+      <w:proofErr w:type="gramStart"/>
+      <w:r>
+        <w:rPr>
+          <w:sz w:val="20"/>
+          <w:szCs w:val="20"/>
+        </w:rPr>
+        <w:t>command</w:t>
+      </w:r>
+      <w:proofErr w:type="gramEnd"/>
+      <w:r>
+        <w:rPr>
+          <w:sz w:val="20"/>
+          <w:szCs w:val="20"/>
+        </w:rPr>
+        <w:t xml:space="preserve"> =&gt; 'cd /opt/activities&amp;&amp;java -jar /opt/activities/SQLTool.jar </w:t>
+      </w:r>
+      <w:proofErr w:type="spellStart"/>
+      <w:r>
+        <w:rPr>
+          <w:sz w:val="20"/>
+          <w:szCs w:val="20"/>
+        </w:rPr>
+        <w:t>activi</w:t>
+      </w:r>
+      <w:proofErr w:type="spellEnd"/>
+    </w:p>
+    <w:p>
+      <w:pPr>
+        <w:pBdr>
+          <w:top w:val="single" w:sz="4" w:space="1" w:color="auto"/>
+          <w:left w:val="single" w:sz="4" w:space="4" w:color="auto"/>
+          <w:bottom w:val="single" w:sz="4" w:space="1" w:color="auto"/>
+          <w:right w:val="single" w:sz="4" w:space="4" w:color="auto"/>
+        </w:pBdr>
+        <w:spacing w:after="0"/>
+        <w:ind w:left="426"/>
+        <w:rPr>
+          <w:sz w:val="20"/>
+          <w:szCs w:val="20"/>
+        </w:rPr>
+      </w:pPr>
+      <w:proofErr w:type="gramStart"/>
+      <w:r>
+        <w:rPr>
+          <w:sz w:val="20"/>
+          <w:szCs w:val="20"/>
+        </w:rPr>
+        <w:t>ties</w:t>
+      </w:r>
+      <w:proofErr w:type="gramEnd"/>
+      <w:r>
+        <w:rPr>
+          <w:sz w:val="20"/>
+          <w:szCs w:val="20"/>
+        </w:rPr>
+        <w:t>'</w:t>
+      </w:r>
+    </w:p>
+    <w:p>
+      <w:pPr>
+        <w:pBdr>
+          <w:top w:val="single" w:sz="4" w:space="1" w:color="auto"/>
+          <w:left w:val="single" w:sz="4" w:space="4" w:color="auto"/>
+          <w:bottom w:val="single" w:sz="4" w:space="1" w:color="auto"/>
+          <w:right w:val="single" w:sz="4" w:space="4" w:color="auto"/>
+        </w:pBdr>
+        <w:spacing w:after="0"/>
+        <w:ind w:left="426"/>
+        <w:rPr>
+          <w:sz w:val="20"/>
+          <w:szCs w:val="20"/>
+        </w:rPr>
+      </w:pPr>
+      <w:r>
+        <w:rPr>
+          <w:sz w:val="20"/>
+          <w:szCs w:val="20"/>
+        </w:rPr>
+        <w:t xml:space="preserve">    </w:t>
+      </w:r>
+      <w:proofErr w:type="gramStart"/>
+      <w:r>
+        <w:rPr>
+          <w:sz w:val="20"/>
+          <w:szCs w:val="20"/>
+        </w:rPr>
+        <w:t>interval</w:t>
+      </w:r>
+      <w:proofErr w:type="gramEnd"/>
+      <w:r>
+        <w:rPr>
+          <w:sz w:val="20"/>
+          <w:szCs w:val="20"/>
+        </w:rPr>
+        <w:t xml:space="preserve"> =&gt; 60</w:t>
+      </w:r>
+    </w:p>
+    <w:p>
+      <w:pPr>
+        <w:pBdr>
+          <w:top w:val="single" w:sz="4" w:space="1" w:color="auto"/>
+          <w:left w:val="single" w:sz="4" w:space="4" w:color="auto"/>
+          <w:bottom w:val="single" w:sz="4" w:space="1" w:color="auto"/>
+          <w:right w:val="single" w:sz="4" w:space="4" w:color="auto"/>
+        </w:pBdr>
+        <w:spacing w:after="0"/>
+        <w:ind w:left="426"/>
+        <w:rPr>
+          <w:sz w:val="20"/>
+          <w:szCs w:val="20"/>
+        </w:rPr>
+      </w:pPr>
+      <w:r>
+        <w:rPr>
+          <w:sz w:val="20"/>
+          <w:szCs w:val="20"/>
+        </w:rPr>
+        <w:t xml:space="preserve">  }</w:t>
+      </w:r>
+    </w:p>
+    <w:p>
+      <w:pPr>
+        <w:pBdr>
+          <w:top w:val="single" w:sz="4" w:space="1" w:color="auto"/>
+          <w:left w:val="single" w:sz="4" w:space="4" w:color="auto"/>
+          <w:bottom w:val="single" w:sz="4" w:space="1" w:color="auto"/>
+          <w:right w:val="single" w:sz="4" w:space="4" w:color="auto"/>
+        </w:pBdr>
+        <w:spacing w:after="0"/>
+        <w:ind w:left="426"/>
+        <w:rPr>
+          <w:sz w:val="20"/>
+          <w:szCs w:val="20"/>
+        </w:rPr>
+      </w:pPr>
+    </w:p>
+    <w:p>
+      <w:pPr>
+        <w:pBdr>
+          <w:top w:val="single" w:sz="4" w:space="1" w:color="auto"/>
+          <w:left w:val="single" w:sz="4" w:space="4" w:color="auto"/>
+          <w:bottom w:val="single" w:sz="4" w:space="1" w:color="auto"/>
+          <w:right w:val="single" w:sz="4" w:space="4" w:color="auto"/>
+        </w:pBdr>
+        <w:spacing w:after="0"/>
+        <w:ind w:left="426"/>
+        <w:rPr>
+          <w:sz w:val="20"/>
+          <w:szCs w:val="20"/>
+        </w:rPr>
+      </w:pPr>
+      <w:r>
+        <w:rPr>
+          <w:sz w:val="20"/>
+          <w:szCs w:val="20"/>
+        </w:rPr>
+        <w:t xml:space="preserve">  </w:t>
+      </w:r>
+      <w:proofErr w:type="gramStart"/>
+      <w:r>
+        <w:rPr>
+          <w:sz w:val="20"/>
+          <w:szCs w:val="20"/>
+        </w:rPr>
+        <w:t>exec</w:t>
+      </w:r>
+      <w:proofErr w:type="gramEnd"/>
+      <w:r>
+        <w:rPr>
+          <w:sz w:val="20"/>
+          <w:szCs w:val="20"/>
+        </w:rPr>
+        <w:t xml:space="preserve"> {</w:t>
+      </w:r>
+    </w:p>
+    <w:p>
+      <w:pPr>
+        <w:pBdr>
+          <w:top w:val="single" w:sz="4" w:space="1" w:color="auto"/>
+          <w:left w:val="single" w:sz="4" w:space="4" w:color="auto"/>
+          <w:bottom w:val="single" w:sz="4" w:space="1" w:color="auto"/>
+          <w:right w:val="single" w:sz="4" w:space="4" w:color="auto"/>
+        </w:pBdr>
+        <w:spacing w:after="0"/>
+        <w:ind w:left="426"/>
+        <w:rPr>
+          <w:sz w:val="20"/>
+          <w:szCs w:val="20"/>
+        </w:rPr>
+      </w:pPr>
+      <w:r>
+        <w:rPr>
+          <w:sz w:val="20"/>
+          <w:szCs w:val="20"/>
+        </w:rPr>
+        <w:t xml:space="preserve">    </w:t>
+      </w:r>
+      <w:proofErr w:type="gramStart"/>
+      <w:r>
+        <w:rPr>
+          <w:sz w:val="20"/>
+          <w:szCs w:val="20"/>
+        </w:rPr>
+        <w:t>command</w:t>
+      </w:r>
+      <w:proofErr w:type="gramEnd"/>
+      <w:r>
+        <w:rPr>
+          <w:sz w:val="20"/>
+          <w:szCs w:val="20"/>
+        </w:rPr>
+        <w:t xml:space="preserve"> =&gt; 'find /data/logs/activities/activities-*log -</w:t>
+      </w:r>
+      <w:proofErr w:type="spellStart"/>
+      <w:r>
+        <w:rPr>
+          <w:sz w:val="20"/>
+          <w:szCs w:val="20"/>
+        </w:rPr>
+        <w:t>maxdepth</w:t>
+      </w:r>
+      <w:proofErr w:type="spellEnd"/>
+      <w:r>
+        <w:rPr>
+          <w:sz w:val="20"/>
+          <w:szCs w:val="20"/>
+        </w:rPr>
+        <w:t xml:space="preserve"> 1 -type f -</w:t>
+      </w:r>
+    </w:p>
+    <w:p>
+      <w:pPr>
+        <w:pBdr>
+          <w:top w:val="single" w:sz="4" w:space="1" w:color="auto"/>
+          <w:left w:val="single" w:sz="4" w:space="4" w:color="auto"/>
+          <w:bottom w:val="single" w:sz="4" w:space="1" w:color="auto"/>
+          <w:right w:val="single" w:sz="4" w:space="4" w:color="auto"/>
+        </w:pBdr>
+        <w:spacing w:after="0"/>
+        <w:ind w:left="426"/>
+        <w:rPr>
+          <w:sz w:val="20"/>
+          <w:szCs w:val="20"/>
+        </w:rPr>
+      </w:pPr>
+      <w:proofErr w:type="spellStart"/>
+      <w:proofErr w:type="gramStart"/>
+      <w:r>
+        <w:rPr>
+          <w:sz w:val="20"/>
+          <w:szCs w:val="20"/>
+        </w:rPr>
+        <w:t>mtime</w:t>
+      </w:r>
+      <w:proofErr w:type="spellEnd"/>
+      <w:proofErr w:type="gramEnd"/>
+      <w:r>
+        <w:rPr>
+          <w:sz w:val="20"/>
+          <w:szCs w:val="20"/>
+        </w:rPr>
+        <w:t xml:space="preserve"> +3 -exec </w:t>
+      </w:r>
+      <w:proofErr w:type="spellStart"/>
+      <w:r>
+        <w:rPr>
+          <w:sz w:val="20"/>
+          <w:szCs w:val="20"/>
+        </w:rPr>
+        <w:t>rm</w:t>
+      </w:r>
+      <w:proofErr w:type="spellEnd"/>
+      <w:r>
+        <w:rPr>
+          <w:sz w:val="20"/>
+          <w:szCs w:val="20"/>
+        </w:rPr>
+        <w:t xml:space="preserve"> {} \;'</w:t>
+      </w:r>
+    </w:p>
+    <w:p>
+      <w:pPr>
+        <w:pBdr>
+          <w:top w:val="single" w:sz="4" w:space="1" w:color="auto"/>
+          <w:left w:val="single" w:sz="4" w:space="4" w:color="auto"/>
+          <w:bottom w:val="single" w:sz="4" w:space="1" w:color="auto"/>
+          <w:right w:val="single" w:sz="4" w:space="4" w:color="auto"/>
+        </w:pBdr>
+        <w:spacing w:after="0"/>
+        <w:ind w:left="426"/>
+        <w:rPr>
+          <w:sz w:val="20"/>
+          <w:szCs w:val="20"/>
+        </w:rPr>
+      </w:pPr>
+      <w:r>
+        <w:rPr>
+          <w:sz w:val="20"/>
+          <w:szCs w:val="20"/>
+        </w:rPr>
+        <w:t xml:space="preserve">    </w:t>
+      </w:r>
+      <w:proofErr w:type="gramStart"/>
+      <w:r>
+        <w:rPr>
+          <w:sz w:val="20"/>
+          <w:szCs w:val="20"/>
+        </w:rPr>
+        <w:t>interval</w:t>
+      </w:r>
+      <w:proofErr w:type="gramEnd"/>
+      <w:r>
+        <w:rPr>
+          <w:sz w:val="20"/>
+          <w:szCs w:val="20"/>
+        </w:rPr>
+        <w:t xml:space="preserve"> =&gt; 3600</w:t>
+      </w:r>
+    </w:p>
+    <w:p>
+      <w:pPr>
+        <w:pBdr>
+          <w:top w:val="single" w:sz="4" w:space="1" w:color="auto"/>
+          <w:left w:val="single" w:sz="4" w:space="4" w:color="auto"/>
+          <w:bottom w:val="single" w:sz="4" w:space="1" w:color="auto"/>
+          <w:right w:val="single" w:sz="4" w:space="4" w:color="auto"/>
+        </w:pBdr>
+        <w:spacing w:after="0"/>
+        <w:ind w:left="426"/>
+        <w:rPr>
+          <w:sz w:val="20"/>
+          <w:szCs w:val="20"/>
+        </w:rPr>
+      </w:pPr>
+      <w:r>
+        <w:rPr>
+          <w:sz w:val="20"/>
+          <w:szCs w:val="20"/>
+        </w:rPr>
+        <w:t xml:space="preserve">  }</w:t>
+      </w:r>
+    </w:p>
+    <w:p>
+      <w:pPr>
+        <w:pBdr>
+          <w:top w:val="single" w:sz="4" w:space="1" w:color="auto"/>
+          <w:left w:val="single" w:sz="4" w:space="4" w:color="auto"/>
+          <w:bottom w:val="single" w:sz="4" w:space="1" w:color="auto"/>
+          <w:right w:val="single" w:sz="4" w:space="4" w:color="auto"/>
+        </w:pBdr>
+        <w:spacing w:after="0"/>
+        <w:ind w:left="426"/>
+        <w:rPr>
+          <w:sz w:val="20"/>
+          <w:szCs w:val="20"/>
+        </w:rPr>
+      </w:pPr>
+      <w:r>
+        <w:rPr>
+          <w:sz w:val="20"/>
+          <w:szCs w:val="20"/>
+        </w:rPr>
+        <w:t>}</w:t>
+      </w:r>
+    </w:p>
+    <w:p/>
+    <w:p>
+      <w:pPr>
+        <w:ind w:left="720"/>
+      </w:pPr>
     </w:p>
     <w:sectPr>
       <w:pgSz w:w="11906" w:h="16838"/>
@@ -1620,6 +4240,242 @@
 <file path=word/numbering.xml><?xml version="1.0" encoding="utf-8"?>
 <w:numbering xmlns:wpc="http://schemas.microsoft.com/office/word/2010/wordprocessingCanvas" xmlns:mc="http://schemas.openxmlformats.org/markup-compatibility/2006" xmlns:o="urn:schemas-microsoft-com:office:office" xmlns:r="http://schemas.openxmlformats.org/officeDocument/2006/relationships" xmlns:m="http://schemas.openxmlformats.org/officeDocument/2006/math" xmlns:v="urn:schemas-microsoft-com:vml" xmlns:wp14="http://schemas.microsoft.com/office/word/2010/wordprocessingDrawing" xmlns:wp="http://schemas.openxmlformats.org/drawingml/2006/wordprocessingDrawing" xmlns:w10="urn:schemas-microsoft-com:office:word" xmlns:w="http://schemas.openxmlformats.org/wordprocessingml/2006/main" xmlns:w14="http://schemas.microsoft.com/office/word/2010/wordml" xmlns:wpg="http://schemas.microsoft.com/office/word/2010/wordprocessingGroup" xmlns:wpi="http://schemas.microsoft.com/office/word/2010/wordprocessingInk" xmlns:wne="http://schemas.microsoft.com/office/word/2006/wordml" xmlns:wps="http://schemas.microsoft.com/office/word/2010/wordprocessingShape" mc:Ignorable="w14 wp14">
   <w:abstractNum w:abstractNumId="0">
+    <w:nsid w:val="200F0A81"/>
+    <w:multiLevelType w:val="multilevel"/>
+    <w:tmpl w:val="68ECC4F6"/>
+    <w:lvl w:ilvl="0">
+      <w:start w:val="1"/>
+      <w:numFmt w:val="decimal"/>
+      <w:lvlText w:val="%1."/>
+      <w:lvlJc w:val="left"/>
+      <w:pPr>
+        <w:ind w:left="720" w:hanging="360"/>
+      </w:pPr>
+    </w:lvl>
+    <w:lvl w:ilvl="1">
+      <w:start w:val="1"/>
+      <w:numFmt w:val="decimal"/>
+      <w:isLgl/>
+      <w:lvlText w:val="%1.%2"/>
+      <w:lvlJc w:val="left"/>
+      <w:pPr>
+        <w:ind w:left="1440" w:hanging="720"/>
+      </w:pPr>
+      <w:rPr>
+        <w:rFonts w:hint="default"/>
+      </w:rPr>
+    </w:lvl>
+    <w:lvl w:ilvl="2">
+      <w:start w:val="1"/>
+      <w:numFmt w:val="decimal"/>
+      <w:isLgl/>
+      <w:lvlText w:val="%1.%2.%3"/>
+      <w:lvlJc w:val="left"/>
+      <w:pPr>
+        <w:ind w:left="1800" w:hanging="720"/>
+      </w:pPr>
+      <w:rPr>
+        <w:rFonts w:hint="default"/>
+      </w:rPr>
+    </w:lvl>
+    <w:lvl w:ilvl="3">
+      <w:start w:val="1"/>
+      <w:numFmt w:val="decimal"/>
+      <w:isLgl/>
+      <w:lvlText w:val="%1.%2.%3.%4"/>
+      <w:lvlJc w:val="left"/>
+      <w:pPr>
+        <w:ind w:left="2520" w:hanging="1080"/>
+      </w:pPr>
+      <w:rPr>
+        <w:rFonts w:hint="default"/>
+      </w:rPr>
+    </w:lvl>
+    <w:lvl w:ilvl="4">
+      <w:start w:val="1"/>
+      <w:numFmt w:val="decimal"/>
+      <w:isLgl/>
+      <w:lvlText w:val="%1.%2.%3.%4.%5"/>
+      <w:lvlJc w:val="left"/>
+      <w:pPr>
+        <w:ind w:left="2880" w:hanging="1080"/>
+      </w:pPr>
+      <w:rPr>
+        <w:rFonts w:hint="default"/>
+      </w:rPr>
+    </w:lvl>
+    <w:lvl w:ilvl="5">
+      <w:start w:val="1"/>
+      <w:numFmt w:val="decimal"/>
+      <w:isLgl/>
+      <w:lvlText w:val="%1.%2.%3.%4.%5.%6"/>
+      <w:lvlJc w:val="left"/>
+      <w:pPr>
+        <w:ind w:left="3600" w:hanging="1440"/>
+      </w:pPr>
+      <w:rPr>
+        <w:rFonts w:hint="default"/>
+      </w:rPr>
+    </w:lvl>
+    <w:lvl w:ilvl="6">
+      <w:start w:val="1"/>
+      <w:numFmt w:val="decimal"/>
+      <w:isLgl/>
+      <w:lvlText w:val="%1.%2.%3.%4.%5.%6.%7"/>
+      <w:lvlJc w:val="left"/>
+      <w:pPr>
+        <w:ind w:left="4320" w:hanging="1800"/>
+      </w:pPr>
+      <w:rPr>
+        <w:rFonts w:hint="default"/>
+      </w:rPr>
+    </w:lvl>
+    <w:lvl w:ilvl="7">
+      <w:start w:val="1"/>
+      <w:numFmt w:val="decimal"/>
+      <w:isLgl/>
+      <w:lvlText w:val="%1.%2.%3.%4.%5.%6.%7.%8"/>
+      <w:lvlJc w:val="left"/>
+      <w:pPr>
+        <w:ind w:left="4680" w:hanging="1800"/>
+      </w:pPr>
+      <w:rPr>
+        <w:rFonts w:hint="default"/>
+      </w:rPr>
+    </w:lvl>
+    <w:lvl w:ilvl="8">
+      <w:start w:val="1"/>
+      <w:numFmt w:val="decimal"/>
+      <w:isLgl/>
+      <w:lvlText w:val="%1.%2.%3.%4.%5.%6.%7.%8.%9"/>
+      <w:lvlJc w:val="left"/>
+      <w:pPr>
+        <w:ind w:left="5400" w:hanging="2160"/>
+      </w:pPr>
+      <w:rPr>
+        <w:rFonts w:hint="default"/>
+      </w:rPr>
+    </w:lvl>
+  </w:abstractNum>
+  <w:abstractNum w:abstractNumId="1">
+    <w:nsid w:val="27C85E25"/>
+    <w:multiLevelType w:val="multilevel"/>
+    <w:tmpl w:val="68ECC4F6"/>
+    <w:lvl w:ilvl="0">
+      <w:start w:val="1"/>
+      <w:numFmt w:val="decimal"/>
+      <w:lvlText w:val="%1."/>
+      <w:lvlJc w:val="left"/>
+      <w:pPr>
+        <w:ind w:left="720" w:hanging="360"/>
+      </w:pPr>
+    </w:lvl>
+    <w:lvl w:ilvl="1">
+      <w:start w:val="1"/>
+      <w:numFmt w:val="decimal"/>
+      <w:isLgl/>
+      <w:lvlText w:val="%1.%2"/>
+      <w:lvlJc w:val="left"/>
+      <w:pPr>
+        <w:ind w:left="1440" w:hanging="720"/>
+      </w:pPr>
+      <w:rPr>
+        <w:rFonts w:hint="default"/>
+      </w:rPr>
+    </w:lvl>
+    <w:lvl w:ilvl="2">
+      <w:start w:val="1"/>
+      <w:numFmt w:val="decimal"/>
+      <w:isLgl/>
+      <w:lvlText w:val="%1.%2.%3"/>
+      <w:lvlJc w:val="left"/>
+      <w:pPr>
+        <w:ind w:left="1800" w:hanging="720"/>
+      </w:pPr>
+      <w:rPr>
+        <w:rFonts w:hint="default"/>
+      </w:rPr>
+    </w:lvl>
+    <w:lvl w:ilvl="3">
+      <w:start w:val="1"/>
+      <w:numFmt w:val="decimal"/>
+      <w:isLgl/>
+      <w:lvlText w:val="%1.%2.%3.%4"/>
+      <w:lvlJc w:val="left"/>
+      <w:pPr>
+        <w:ind w:left="2520" w:hanging="1080"/>
+      </w:pPr>
+      <w:rPr>
+        <w:rFonts w:hint="default"/>
+      </w:rPr>
+    </w:lvl>
+    <w:lvl w:ilvl="4">
+      <w:start w:val="1"/>
+      <w:numFmt w:val="decimal"/>
+      <w:isLgl/>
+      <w:lvlText w:val="%1.%2.%3.%4.%5"/>
+      <w:lvlJc w:val="left"/>
+      <w:pPr>
+        <w:ind w:left="2880" w:hanging="1080"/>
+      </w:pPr>
+      <w:rPr>
+        <w:rFonts w:hint="default"/>
+      </w:rPr>
+    </w:lvl>
+    <w:lvl w:ilvl="5">
+      <w:start w:val="1"/>
+      <w:numFmt w:val="decimal"/>
+      <w:isLgl/>
+      <w:lvlText w:val="%1.%2.%3.%4.%5.%6"/>
+      <w:lvlJc w:val="left"/>
+      <w:pPr>
+        <w:ind w:left="3600" w:hanging="1440"/>
+      </w:pPr>
+      <w:rPr>
+        <w:rFonts w:hint="default"/>
+      </w:rPr>
+    </w:lvl>
+    <w:lvl w:ilvl="6">
+      <w:start w:val="1"/>
+      <w:numFmt w:val="decimal"/>
+      <w:isLgl/>
+      <w:lvlText w:val="%1.%2.%3.%4.%5.%6.%7"/>
+      <w:lvlJc w:val="left"/>
+      <w:pPr>
+        <w:ind w:left="4320" w:hanging="1800"/>
+      </w:pPr>
+      <w:rPr>
+        <w:rFonts w:hint="default"/>
+      </w:rPr>
+    </w:lvl>
+    <w:lvl w:ilvl="7">
+      <w:start w:val="1"/>
+      <w:numFmt w:val="decimal"/>
+      <w:isLgl/>
+      <w:lvlText w:val="%1.%2.%3.%4.%5.%6.%7.%8"/>
+      <w:lvlJc w:val="left"/>
+      <w:pPr>
+        <w:ind w:left="4680" w:hanging="1800"/>
+      </w:pPr>
+      <w:rPr>
+        <w:rFonts w:hint="default"/>
+      </w:rPr>
+    </w:lvl>
+    <w:lvl w:ilvl="8">
+      <w:start w:val="1"/>
+      <w:numFmt w:val="decimal"/>
+      <w:isLgl/>
+      <w:lvlText w:val="%1.%2.%3.%4.%5.%6.%7.%8.%9"/>
+      <w:lvlJc w:val="left"/>
+      <w:pPr>
+        <w:ind w:left="5400" w:hanging="2160"/>
+      </w:pPr>
+      <w:rPr>
+        <w:rFonts w:hint="default"/>
+      </w:rPr>
+    </w:lvl>
+  </w:abstractNum>
+  <w:abstractNum w:abstractNumId="2">
     <w:nsid w:val="2E9B2505"/>
     <w:multiLevelType w:val="multilevel"/>
     <w:tmpl w:val="68ECC4F6"/>
@@ -1737,7 +4593,7 @@
       </w:rPr>
     </w:lvl>
   </w:abstractNum>
-  <w:abstractNum w:abstractNumId="1">
+  <w:abstractNum w:abstractNumId="3">
     <w:nsid w:val="2ED56A09"/>
     <w:multiLevelType w:val="multilevel"/>
     <w:tmpl w:val="68ECC4F6"/>
@@ -1855,7 +4711,356 @@
       </w:rPr>
     </w:lvl>
   </w:abstractNum>
-  <w:abstractNum w:abstractNumId="2">
+  <w:abstractNum w:abstractNumId="4">
+    <w:nsid w:val="38B94867"/>
+    <w:multiLevelType w:val="hybridMultilevel"/>
+    <w:tmpl w:val="00AE6F1A"/>
+    <w:lvl w:ilvl="0" w:tplc="17A470F6">
+      <w:start w:val="1"/>
+      <w:numFmt w:val="bullet"/>
+      <w:lvlText w:val=""/>
+      <w:lvlJc w:val="left"/>
+      <w:pPr>
+        <w:ind w:left="1080" w:hanging="360"/>
+      </w:pPr>
+      <w:rPr>
+        <w:rFonts w:ascii="Wingdings" w:eastAsiaTheme="minorHAnsi" w:hAnsi="Wingdings" w:cstheme="minorBidi" w:hint="default"/>
+      </w:rPr>
+    </w:lvl>
+    <w:lvl w:ilvl="1" w:tplc="08090003" w:tentative="1">
+      <w:start w:val="1"/>
+      <w:numFmt w:val="bullet"/>
+      <w:lvlText w:val="o"/>
+      <w:lvlJc w:val="left"/>
+      <w:pPr>
+        <w:ind w:left="1800" w:hanging="360"/>
+      </w:pPr>
+      <w:rPr>
+        <w:rFonts w:ascii="Courier New" w:hAnsi="Courier New" w:cs="Courier New" w:hint="default"/>
+      </w:rPr>
+    </w:lvl>
+    <w:lvl w:ilvl="2" w:tplc="08090005" w:tentative="1">
+      <w:start w:val="1"/>
+      <w:numFmt w:val="bullet"/>
+      <w:lvlText w:val=""/>
+      <w:lvlJc w:val="left"/>
+      <w:pPr>
+        <w:ind w:left="2520" w:hanging="360"/>
+      </w:pPr>
+      <w:rPr>
+        <w:rFonts w:ascii="Wingdings" w:hAnsi="Wingdings" w:hint="default"/>
+      </w:rPr>
+    </w:lvl>
+    <w:lvl w:ilvl="3" w:tplc="08090001" w:tentative="1">
+      <w:start w:val="1"/>
+      <w:numFmt w:val="bullet"/>
+      <w:lvlText w:val=""/>
+      <w:lvlJc w:val="left"/>
+      <w:pPr>
+        <w:ind w:left="3240" w:hanging="360"/>
+      </w:pPr>
+      <w:rPr>
+        <w:rFonts w:ascii="Symbol" w:hAnsi="Symbol" w:hint="default"/>
+      </w:rPr>
+    </w:lvl>
+    <w:lvl w:ilvl="4" w:tplc="08090003" w:tentative="1">
+      <w:start w:val="1"/>
+      <w:numFmt w:val="bullet"/>
+      <w:lvlText w:val="o"/>
+      <w:lvlJc w:val="left"/>
+      <w:pPr>
+        <w:ind w:left="3960" w:hanging="360"/>
+      </w:pPr>
+      <w:rPr>
+        <w:rFonts w:ascii="Courier New" w:hAnsi="Courier New" w:cs="Courier New" w:hint="default"/>
+      </w:rPr>
+    </w:lvl>
+    <w:lvl w:ilvl="5" w:tplc="08090005" w:tentative="1">
+      <w:start w:val="1"/>
+      <w:numFmt w:val="bullet"/>
+      <w:lvlText w:val=""/>
+      <w:lvlJc w:val="left"/>
+      <w:pPr>
+        <w:ind w:left="4680" w:hanging="360"/>
+      </w:pPr>
+      <w:rPr>
+        <w:rFonts w:ascii="Wingdings" w:hAnsi="Wingdings" w:hint="default"/>
+      </w:rPr>
+    </w:lvl>
+    <w:lvl w:ilvl="6" w:tplc="08090001" w:tentative="1">
+      <w:start w:val="1"/>
+      <w:numFmt w:val="bullet"/>
+      <w:lvlText w:val=""/>
+      <w:lvlJc w:val="left"/>
+      <w:pPr>
+        <w:ind w:left="5400" w:hanging="360"/>
+      </w:pPr>
+      <w:rPr>
+        <w:rFonts w:ascii="Symbol" w:hAnsi="Symbol" w:hint="default"/>
+      </w:rPr>
+    </w:lvl>
+    <w:lvl w:ilvl="7" w:tplc="08090003" w:tentative="1">
+      <w:start w:val="1"/>
+      <w:numFmt w:val="bullet"/>
+      <w:lvlText w:val="o"/>
+      <w:lvlJc w:val="left"/>
+      <w:pPr>
+        <w:ind w:left="6120" w:hanging="360"/>
+      </w:pPr>
+      <w:rPr>
+        <w:rFonts w:ascii="Courier New" w:hAnsi="Courier New" w:cs="Courier New" w:hint="default"/>
+      </w:rPr>
+    </w:lvl>
+    <w:lvl w:ilvl="8" w:tplc="08090005" w:tentative="1">
+      <w:start w:val="1"/>
+      <w:numFmt w:val="bullet"/>
+      <w:lvlText w:val=""/>
+      <w:lvlJc w:val="left"/>
+      <w:pPr>
+        <w:ind w:left="6840" w:hanging="360"/>
+      </w:pPr>
+      <w:rPr>
+        <w:rFonts w:ascii="Wingdings" w:hAnsi="Wingdings" w:hint="default"/>
+      </w:rPr>
+    </w:lvl>
+  </w:abstractNum>
+  <w:abstractNum w:abstractNumId="5">
+    <w:nsid w:val="39454CBF"/>
+    <w:multiLevelType w:val="multilevel"/>
+    <w:tmpl w:val="68ECC4F6"/>
+    <w:lvl w:ilvl="0">
+      <w:start w:val="1"/>
+      <w:numFmt w:val="decimal"/>
+      <w:lvlText w:val="%1."/>
+      <w:lvlJc w:val="left"/>
+      <w:pPr>
+        <w:ind w:left="720" w:hanging="360"/>
+      </w:pPr>
+    </w:lvl>
+    <w:lvl w:ilvl="1">
+      <w:start w:val="1"/>
+      <w:numFmt w:val="decimal"/>
+      <w:isLgl/>
+      <w:lvlText w:val="%1.%2"/>
+      <w:lvlJc w:val="left"/>
+      <w:pPr>
+        <w:ind w:left="1440" w:hanging="720"/>
+      </w:pPr>
+      <w:rPr>
+        <w:rFonts w:hint="default"/>
+      </w:rPr>
+    </w:lvl>
+    <w:lvl w:ilvl="2">
+      <w:start w:val="1"/>
+      <w:numFmt w:val="decimal"/>
+      <w:isLgl/>
+      <w:lvlText w:val="%1.%2.%3"/>
+      <w:lvlJc w:val="left"/>
+      <w:pPr>
+        <w:ind w:left="1800" w:hanging="720"/>
+      </w:pPr>
+      <w:rPr>
+        <w:rFonts w:hint="default"/>
+      </w:rPr>
+    </w:lvl>
+    <w:lvl w:ilvl="3">
+      <w:start w:val="1"/>
+      <w:numFmt w:val="decimal"/>
+      <w:isLgl/>
+      <w:lvlText w:val="%1.%2.%3.%4"/>
+      <w:lvlJc w:val="left"/>
+      <w:pPr>
+        <w:ind w:left="2520" w:hanging="1080"/>
+      </w:pPr>
+      <w:rPr>
+        <w:rFonts w:hint="default"/>
+      </w:rPr>
+    </w:lvl>
+    <w:lvl w:ilvl="4">
+      <w:start w:val="1"/>
+      <w:numFmt w:val="decimal"/>
+      <w:isLgl/>
+      <w:lvlText w:val="%1.%2.%3.%4.%5"/>
+      <w:lvlJc w:val="left"/>
+      <w:pPr>
+        <w:ind w:left="2880" w:hanging="1080"/>
+      </w:pPr>
+      <w:rPr>
+        <w:rFonts w:hint="default"/>
+      </w:rPr>
+    </w:lvl>
+    <w:lvl w:ilvl="5">
+      <w:start w:val="1"/>
+      <w:numFmt w:val="decimal"/>
+      <w:isLgl/>
+      <w:lvlText w:val="%1.%2.%3.%4.%5.%6"/>
+      <w:lvlJc w:val="left"/>
+      <w:pPr>
+        <w:ind w:left="3600" w:hanging="1440"/>
+      </w:pPr>
+      <w:rPr>
+        <w:rFonts w:hint="default"/>
+      </w:rPr>
+    </w:lvl>
+    <w:lvl w:ilvl="6">
+      <w:start w:val="1"/>
+      <w:numFmt w:val="decimal"/>
+      <w:isLgl/>
+      <w:lvlText w:val="%1.%2.%3.%4.%5.%6.%7"/>
+      <w:lvlJc w:val="left"/>
+      <w:pPr>
+        <w:ind w:left="4320" w:hanging="1800"/>
+      </w:pPr>
+      <w:rPr>
+        <w:rFonts w:hint="default"/>
+      </w:rPr>
+    </w:lvl>
+    <w:lvl w:ilvl="7">
+      <w:start w:val="1"/>
+      <w:numFmt w:val="decimal"/>
+      <w:isLgl/>
+      <w:lvlText w:val="%1.%2.%3.%4.%5.%6.%7.%8"/>
+      <w:lvlJc w:val="left"/>
+      <w:pPr>
+        <w:ind w:left="4680" w:hanging="1800"/>
+      </w:pPr>
+      <w:rPr>
+        <w:rFonts w:hint="default"/>
+      </w:rPr>
+    </w:lvl>
+    <w:lvl w:ilvl="8">
+      <w:start w:val="1"/>
+      <w:numFmt w:val="decimal"/>
+      <w:isLgl/>
+      <w:lvlText w:val="%1.%2.%3.%4.%5.%6.%7.%8.%9"/>
+      <w:lvlJc w:val="left"/>
+      <w:pPr>
+        <w:ind w:left="5400" w:hanging="2160"/>
+      </w:pPr>
+      <w:rPr>
+        <w:rFonts w:hint="default"/>
+      </w:rPr>
+    </w:lvl>
+  </w:abstractNum>
+  <w:abstractNum w:abstractNumId="6">
+    <w:nsid w:val="3DAF22AF"/>
+    <w:multiLevelType w:val="multilevel"/>
+    <w:tmpl w:val="68ECC4F6"/>
+    <w:lvl w:ilvl="0">
+      <w:start w:val="1"/>
+      <w:numFmt w:val="decimal"/>
+      <w:lvlText w:val="%1."/>
+      <w:lvlJc w:val="left"/>
+      <w:pPr>
+        <w:ind w:left="720" w:hanging="360"/>
+      </w:pPr>
+    </w:lvl>
+    <w:lvl w:ilvl="1">
+      <w:start w:val="1"/>
+      <w:numFmt w:val="decimal"/>
+      <w:isLgl/>
+      <w:lvlText w:val="%1.%2"/>
+      <w:lvlJc w:val="left"/>
+      <w:pPr>
+        <w:ind w:left="1440" w:hanging="720"/>
+      </w:pPr>
+      <w:rPr>
+        <w:rFonts w:hint="default"/>
+      </w:rPr>
+    </w:lvl>
+    <w:lvl w:ilvl="2">
+      <w:start w:val="1"/>
+      <w:numFmt w:val="decimal"/>
+      <w:isLgl/>
+      <w:lvlText w:val="%1.%2.%3"/>
+      <w:lvlJc w:val="left"/>
+      <w:pPr>
+        <w:ind w:left="1800" w:hanging="720"/>
+      </w:pPr>
+      <w:rPr>
+        <w:rFonts w:hint="default"/>
+      </w:rPr>
+    </w:lvl>
+    <w:lvl w:ilvl="3">
+      <w:start w:val="1"/>
+      <w:numFmt w:val="decimal"/>
+      <w:isLgl/>
+      <w:lvlText w:val="%1.%2.%3.%4"/>
+      <w:lvlJc w:val="left"/>
+      <w:pPr>
+        <w:ind w:left="2520" w:hanging="1080"/>
+      </w:pPr>
+      <w:rPr>
+        <w:rFonts w:hint="default"/>
+      </w:rPr>
+    </w:lvl>
+    <w:lvl w:ilvl="4">
+      <w:start w:val="1"/>
+      <w:numFmt w:val="decimal"/>
+      <w:isLgl/>
+      <w:lvlText w:val="%1.%2.%3.%4.%5"/>
+      <w:lvlJc w:val="left"/>
+      <w:pPr>
+        <w:ind w:left="2880" w:hanging="1080"/>
+      </w:pPr>
+      <w:rPr>
+        <w:rFonts w:hint="default"/>
+      </w:rPr>
+    </w:lvl>
+    <w:lvl w:ilvl="5">
+      <w:start w:val="1"/>
+      <w:numFmt w:val="decimal"/>
+      <w:isLgl/>
+      <w:lvlText w:val="%1.%2.%3.%4.%5.%6"/>
+      <w:lvlJc w:val="left"/>
+      <w:pPr>
+        <w:ind w:left="3600" w:hanging="1440"/>
+      </w:pPr>
+      <w:rPr>
+        <w:rFonts w:hint="default"/>
+      </w:rPr>
+    </w:lvl>
+    <w:lvl w:ilvl="6">
+      <w:start w:val="1"/>
+      <w:numFmt w:val="decimal"/>
+      <w:isLgl/>
+      <w:lvlText w:val="%1.%2.%3.%4.%5.%6.%7"/>
+      <w:lvlJc w:val="left"/>
+      <w:pPr>
+        <w:ind w:left="4320" w:hanging="1800"/>
+      </w:pPr>
+      <w:rPr>
+        <w:rFonts w:hint="default"/>
+      </w:rPr>
+    </w:lvl>
+    <w:lvl w:ilvl="7">
+      <w:start w:val="1"/>
+      <w:numFmt w:val="decimal"/>
+      <w:isLgl/>
+      <w:lvlText w:val="%1.%2.%3.%4.%5.%6.%7.%8"/>
+      <w:lvlJc w:val="left"/>
+      <w:pPr>
+        <w:ind w:left="4680" w:hanging="1800"/>
+      </w:pPr>
+      <w:rPr>
+        <w:rFonts w:hint="default"/>
+      </w:rPr>
+    </w:lvl>
+    <w:lvl w:ilvl="8">
+      <w:start w:val="1"/>
+      <w:numFmt w:val="decimal"/>
+      <w:isLgl/>
+      <w:lvlText w:val="%1.%2.%3.%4.%5.%6.%7.%8.%9"/>
+      <w:lvlJc w:val="left"/>
+      <w:pPr>
+        <w:ind w:left="5400" w:hanging="2160"/>
+      </w:pPr>
+      <w:rPr>
+        <w:rFonts w:hint="default"/>
+      </w:rPr>
+    </w:lvl>
+  </w:abstractNum>
+  <w:abstractNum w:abstractNumId="7">
     <w:nsid w:val="4F2A47E6"/>
     <w:multiLevelType w:val="multilevel"/>
     <w:tmpl w:val="68ECC4F6"/>
@@ -1973,7 +5178,7 @@
       </w:rPr>
     </w:lvl>
   </w:abstractNum>
-  <w:abstractNum w:abstractNumId="3">
+  <w:abstractNum w:abstractNumId="8">
     <w:nsid w:val="5EFF23AD"/>
     <w:multiLevelType w:val="multilevel"/>
     <w:tmpl w:val="68ECC4F6"/>
@@ -2091,17 +5296,361 @@
       </w:rPr>
     </w:lvl>
   </w:abstractNum>
+  <w:abstractNum w:abstractNumId="9">
+    <w:nsid w:val="65287471"/>
+    <w:multiLevelType w:val="multilevel"/>
+    <w:tmpl w:val="68ECC4F6"/>
+    <w:lvl w:ilvl="0">
+      <w:start w:val="1"/>
+      <w:numFmt w:val="decimal"/>
+      <w:lvlText w:val="%1."/>
+      <w:lvlJc w:val="left"/>
+      <w:pPr>
+        <w:ind w:left="720" w:hanging="360"/>
+      </w:pPr>
+    </w:lvl>
+    <w:lvl w:ilvl="1">
+      <w:start w:val="1"/>
+      <w:numFmt w:val="decimal"/>
+      <w:isLgl/>
+      <w:lvlText w:val="%1.%2"/>
+      <w:lvlJc w:val="left"/>
+      <w:pPr>
+        <w:ind w:left="1440" w:hanging="720"/>
+      </w:pPr>
+      <w:rPr>
+        <w:rFonts w:hint="default"/>
+      </w:rPr>
+    </w:lvl>
+    <w:lvl w:ilvl="2">
+      <w:start w:val="1"/>
+      <w:numFmt w:val="decimal"/>
+      <w:isLgl/>
+      <w:lvlText w:val="%1.%2.%3"/>
+      <w:lvlJc w:val="left"/>
+      <w:pPr>
+        <w:ind w:left="1800" w:hanging="720"/>
+      </w:pPr>
+      <w:rPr>
+        <w:rFonts w:hint="default"/>
+      </w:rPr>
+    </w:lvl>
+    <w:lvl w:ilvl="3">
+      <w:start w:val="1"/>
+      <w:numFmt w:val="decimal"/>
+      <w:isLgl/>
+      <w:lvlText w:val="%1.%2.%3.%4"/>
+      <w:lvlJc w:val="left"/>
+      <w:pPr>
+        <w:ind w:left="2520" w:hanging="1080"/>
+      </w:pPr>
+      <w:rPr>
+        <w:rFonts w:hint="default"/>
+      </w:rPr>
+    </w:lvl>
+    <w:lvl w:ilvl="4">
+      <w:start w:val="1"/>
+      <w:numFmt w:val="decimal"/>
+      <w:isLgl/>
+      <w:lvlText w:val="%1.%2.%3.%4.%5"/>
+      <w:lvlJc w:val="left"/>
+      <w:pPr>
+        <w:ind w:left="2880" w:hanging="1080"/>
+      </w:pPr>
+      <w:rPr>
+        <w:rFonts w:hint="default"/>
+      </w:rPr>
+    </w:lvl>
+    <w:lvl w:ilvl="5">
+      <w:start w:val="1"/>
+      <w:numFmt w:val="decimal"/>
+      <w:isLgl/>
+      <w:lvlText w:val="%1.%2.%3.%4.%5.%6"/>
+      <w:lvlJc w:val="left"/>
+      <w:pPr>
+        <w:ind w:left="3600" w:hanging="1440"/>
+      </w:pPr>
+      <w:rPr>
+        <w:rFonts w:hint="default"/>
+      </w:rPr>
+    </w:lvl>
+    <w:lvl w:ilvl="6">
+      <w:start w:val="1"/>
+      <w:numFmt w:val="decimal"/>
+      <w:isLgl/>
+      <w:lvlText w:val="%1.%2.%3.%4.%5.%6.%7"/>
+      <w:lvlJc w:val="left"/>
+      <w:pPr>
+        <w:ind w:left="4320" w:hanging="1800"/>
+      </w:pPr>
+      <w:rPr>
+        <w:rFonts w:hint="default"/>
+      </w:rPr>
+    </w:lvl>
+    <w:lvl w:ilvl="7">
+      <w:start w:val="1"/>
+      <w:numFmt w:val="decimal"/>
+      <w:isLgl/>
+      <w:lvlText w:val="%1.%2.%3.%4.%5.%6.%7.%8"/>
+      <w:lvlJc w:val="left"/>
+      <w:pPr>
+        <w:ind w:left="4680" w:hanging="1800"/>
+      </w:pPr>
+      <w:rPr>
+        <w:rFonts w:hint="default"/>
+      </w:rPr>
+    </w:lvl>
+    <w:lvl w:ilvl="8">
+      <w:start w:val="1"/>
+      <w:numFmt w:val="decimal"/>
+      <w:isLgl/>
+      <w:lvlText w:val="%1.%2.%3.%4.%5.%6.%7.%8.%9"/>
+      <w:lvlJc w:val="left"/>
+      <w:pPr>
+        <w:ind w:left="5400" w:hanging="2160"/>
+      </w:pPr>
+      <w:rPr>
+        <w:rFonts w:hint="default"/>
+      </w:rPr>
+    </w:lvl>
+  </w:abstractNum>
+  <w:abstractNum w:abstractNumId="10">
+    <w:nsid w:val="6C182643"/>
+    <w:multiLevelType w:val="hybridMultilevel"/>
+    <w:tmpl w:val="63BC9BF2"/>
+    <w:lvl w:ilvl="0" w:tplc="F5D0B92C">
+      <w:start w:val="1"/>
+      <w:numFmt w:val="bullet"/>
+      <w:lvlText w:val=""/>
+      <w:lvlJc w:val="left"/>
+      <w:pPr>
+        <w:ind w:left="1080" w:hanging="360"/>
+      </w:pPr>
+      <w:rPr>
+        <w:rFonts w:ascii="Wingdings" w:eastAsiaTheme="minorHAnsi" w:hAnsi="Wingdings" w:cstheme="minorBidi" w:hint="default"/>
+      </w:rPr>
+    </w:lvl>
+    <w:lvl w:ilvl="1" w:tplc="08090003" w:tentative="1">
+      <w:start w:val="1"/>
+      <w:numFmt w:val="bullet"/>
+      <w:lvlText w:val="o"/>
+      <w:lvlJc w:val="left"/>
+      <w:pPr>
+        <w:ind w:left="1800" w:hanging="360"/>
+      </w:pPr>
+      <w:rPr>
+        <w:rFonts w:ascii="Courier New" w:hAnsi="Courier New" w:cs="Courier New" w:hint="default"/>
+      </w:rPr>
+    </w:lvl>
+    <w:lvl w:ilvl="2" w:tplc="08090005" w:tentative="1">
+      <w:start w:val="1"/>
+      <w:numFmt w:val="bullet"/>
+      <w:lvlText w:val=""/>
+      <w:lvlJc w:val="left"/>
+      <w:pPr>
+        <w:ind w:left="2520" w:hanging="360"/>
+      </w:pPr>
+      <w:rPr>
+        <w:rFonts w:ascii="Wingdings" w:hAnsi="Wingdings" w:hint="default"/>
+      </w:rPr>
+    </w:lvl>
+    <w:lvl w:ilvl="3" w:tplc="08090001" w:tentative="1">
+      <w:start w:val="1"/>
+      <w:numFmt w:val="bullet"/>
+      <w:lvlText w:val=""/>
+      <w:lvlJc w:val="left"/>
+      <w:pPr>
+        <w:ind w:left="3240" w:hanging="360"/>
+      </w:pPr>
+      <w:rPr>
+        <w:rFonts w:ascii="Symbol" w:hAnsi="Symbol" w:hint="default"/>
+      </w:rPr>
+    </w:lvl>
+    <w:lvl w:ilvl="4" w:tplc="08090003" w:tentative="1">
+      <w:start w:val="1"/>
+      <w:numFmt w:val="bullet"/>
+      <w:lvlText w:val="o"/>
+      <w:lvlJc w:val="left"/>
+      <w:pPr>
+        <w:ind w:left="3960" w:hanging="360"/>
+      </w:pPr>
+      <w:rPr>
+        <w:rFonts w:ascii="Courier New" w:hAnsi="Courier New" w:cs="Courier New" w:hint="default"/>
+      </w:rPr>
+    </w:lvl>
+    <w:lvl w:ilvl="5" w:tplc="08090005" w:tentative="1">
+      <w:start w:val="1"/>
+      <w:numFmt w:val="bullet"/>
+      <w:lvlText w:val=""/>
+      <w:lvlJc w:val="left"/>
+      <w:pPr>
+        <w:ind w:left="4680" w:hanging="360"/>
+      </w:pPr>
+      <w:rPr>
+        <w:rFonts w:ascii="Wingdings" w:hAnsi="Wingdings" w:hint="default"/>
+      </w:rPr>
+    </w:lvl>
+    <w:lvl w:ilvl="6" w:tplc="08090001" w:tentative="1">
+      <w:start w:val="1"/>
+      <w:numFmt w:val="bullet"/>
+      <w:lvlText w:val=""/>
+      <w:lvlJc w:val="left"/>
+      <w:pPr>
+        <w:ind w:left="5400" w:hanging="360"/>
+      </w:pPr>
+      <w:rPr>
+        <w:rFonts w:ascii="Symbol" w:hAnsi="Symbol" w:hint="default"/>
+      </w:rPr>
+    </w:lvl>
+    <w:lvl w:ilvl="7" w:tplc="08090003" w:tentative="1">
+      <w:start w:val="1"/>
+      <w:numFmt w:val="bullet"/>
+      <w:lvlText w:val="o"/>
+      <w:lvlJc w:val="left"/>
+      <w:pPr>
+        <w:ind w:left="6120" w:hanging="360"/>
+      </w:pPr>
+      <w:rPr>
+        <w:rFonts w:ascii="Courier New" w:hAnsi="Courier New" w:cs="Courier New" w:hint="default"/>
+      </w:rPr>
+    </w:lvl>
+    <w:lvl w:ilvl="8" w:tplc="08090005" w:tentative="1">
+      <w:start w:val="1"/>
+      <w:numFmt w:val="bullet"/>
+      <w:lvlText w:val=""/>
+      <w:lvlJc w:val="left"/>
+      <w:pPr>
+        <w:ind w:left="6840" w:hanging="360"/>
+      </w:pPr>
+      <w:rPr>
+        <w:rFonts w:ascii="Wingdings" w:hAnsi="Wingdings" w:hint="default"/>
+      </w:rPr>
+    </w:lvl>
+  </w:abstractNum>
+  <w:abstractNum w:abstractNumId="11">
+    <w:nsid w:val="7053646B"/>
+    <w:multiLevelType w:val="hybridMultilevel"/>
+    <w:tmpl w:val="F16C4412"/>
+    <w:lvl w:ilvl="0" w:tplc="A85A17EA">
+      <w:start w:val="1"/>
+      <w:numFmt w:val="decimal"/>
+      <w:lvlText w:val="%1-"/>
+      <w:lvlJc w:val="left"/>
+      <w:pPr>
+        <w:ind w:left="720" w:hanging="360"/>
+      </w:pPr>
+      <w:rPr>
+        <w:rFonts w:hint="default"/>
+      </w:rPr>
+    </w:lvl>
+    <w:lvl w:ilvl="1" w:tplc="08090019" w:tentative="1">
+      <w:start w:val="1"/>
+      <w:numFmt w:val="lowerLetter"/>
+      <w:lvlText w:val="%2."/>
+      <w:lvlJc w:val="left"/>
+      <w:pPr>
+        <w:ind w:left="1440" w:hanging="360"/>
+      </w:pPr>
+    </w:lvl>
+    <w:lvl w:ilvl="2" w:tplc="0809001B" w:tentative="1">
+      <w:start w:val="1"/>
+      <w:numFmt w:val="lowerRoman"/>
+      <w:lvlText w:val="%3."/>
+      <w:lvlJc w:val="right"/>
+      <w:pPr>
+        <w:ind w:left="2160" w:hanging="180"/>
+      </w:pPr>
+    </w:lvl>
+    <w:lvl w:ilvl="3" w:tplc="0809000F" w:tentative="1">
+      <w:start w:val="1"/>
+      <w:numFmt w:val="decimal"/>
+      <w:lvlText w:val="%4."/>
+      <w:lvlJc w:val="left"/>
+      <w:pPr>
+        <w:ind w:left="2880" w:hanging="360"/>
+      </w:pPr>
+    </w:lvl>
+    <w:lvl w:ilvl="4" w:tplc="08090019" w:tentative="1">
+      <w:start w:val="1"/>
+      <w:numFmt w:val="lowerLetter"/>
+      <w:lvlText w:val="%5."/>
+      <w:lvlJc w:val="left"/>
+      <w:pPr>
+        <w:ind w:left="3600" w:hanging="360"/>
+      </w:pPr>
+    </w:lvl>
+    <w:lvl w:ilvl="5" w:tplc="0809001B" w:tentative="1">
+      <w:start w:val="1"/>
+      <w:numFmt w:val="lowerRoman"/>
+      <w:lvlText w:val="%6."/>
+      <w:lvlJc w:val="right"/>
+      <w:pPr>
+        <w:ind w:left="4320" w:hanging="180"/>
+      </w:pPr>
+    </w:lvl>
+    <w:lvl w:ilvl="6" w:tplc="0809000F" w:tentative="1">
+      <w:start w:val="1"/>
+      <w:numFmt w:val="decimal"/>
+      <w:lvlText w:val="%7."/>
+      <w:lvlJc w:val="left"/>
+      <w:pPr>
+        <w:ind w:left="5040" w:hanging="360"/>
+      </w:pPr>
+    </w:lvl>
+    <w:lvl w:ilvl="7" w:tplc="08090019" w:tentative="1">
+      <w:start w:val="1"/>
+      <w:numFmt w:val="lowerLetter"/>
+      <w:lvlText w:val="%8."/>
+      <w:lvlJc w:val="left"/>
+      <w:pPr>
+        <w:ind w:left="5760" w:hanging="360"/>
+      </w:pPr>
+    </w:lvl>
+    <w:lvl w:ilvl="8" w:tplc="0809001B" w:tentative="1">
+      <w:start w:val="1"/>
+      <w:numFmt w:val="lowerRoman"/>
+      <w:lvlText w:val="%9."/>
+      <w:lvlJc w:val="right"/>
+      <w:pPr>
+        <w:ind w:left="6480" w:hanging="180"/>
+      </w:pPr>
+    </w:lvl>
+  </w:abstractNum>
   <w:num w:numId="1">
+    <w:abstractNumId w:val="8"/>
+  </w:num>
+  <w:num w:numId="2">
+    <w:abstractNumId w:val="2"/>
+  </w:num>
+  <w:num w:numId="3">
+    <w:abstractNumId w:val="7"/>
+  </w:num>
+  <w:num w:numId="4">
     <w:abstractNumId w:val="3"/>
   </w:num>
-  <w:num w:numId="2">
+  <w:num w:numId="5">
+    <w:abstractNumId w:val="5"/>
+  </w:num>
+  <w:num w:numId="6">
+    <w:abstractNumId w:val="6"/>
+  </w:num>
+  <w:num w:numId="7">
+    <w:abstractNumId w:val="9"/>
+  </w:num>
+  <w:num w:numId="8">
     <w:abstractNumId w:val="0"/>
   </w:num>
-  <w:num w:numId="3">
-    <w:abstractNumId w:val="2"/>
+  <w:num w:numId="9">
+    <w:abstractNumId w:val="1"/>
   </w:num>
-  <w:num w:numId="4">
-    <w:abstractNumId w:val="1"/>
+  <w:num w:numId="10">
+    <w:abstractNumId w:val="11"/>
+  </w:num>
+  <w:num w:numId="11">
+    <w:abstractNumId w:val="10"/>
+  </w:num>
+  <w:num w:numId="12">
+    <w:abstractNumId w:val="4"/>
   </w:num>
 </w:numbering>
 </file>
@@ -2459,6 +6008,45 @@
       <w:szCs w:val="16"/>
     </w:rPr>
   </w:style>
+  <w:style w:type="paragraph" w:styleId="ListParagraph">
+    <w:name w:val="List Paragraph"/>
+    <w:basedOn w:val="Normal"/>
+    <w:uiPriority w:val="34"/>
+    <w:qFormat/>
+    <w:rsid w:val="00040595"/>
+    <w:pPr>
+      <w:ind w:left="720"/>
+      <w:contextualSpacing/>
+    </w:pPr>
+  </w:style>
+  <w:style w:type="paragraph" w:styleId="TOCHeading">
+    <w:name w:val="TOC Heading"/>
+    <w:basedOn w:val="Heading1"/>
+    <w:next w:val="Normal"/>
+    <w:uiPriority w:val="39"/>
+    <w:semiHidden/>
+    <w:unhideWhenUsed/>
+    <w:qFormat/>
+    <w:rsid w:val="003F23C0"/>
+    <w:pPr>
+      <w:outlineLvl w:val="9"/>
+    </w:pPr>
+    <w:rPr>
+      <w:lang w:val="en-US" w:eastAsia="ja-JP"/>
+    </w:rPr>
+  </w:style>
+  <w:style w:type="paragraph" w:styleId="TOC1">
+    <w:name w:val="toc 1"/>
+    <w:basedOn w:val="Normal"/>
+    <w:next w:val="Normal"/>
+    <w:autoRedefine/>
+    <w:uiPriority w:val="39"/>
+    <w:unhideWhenUsed/>
+    <w:rsid w:val="003F23C0"/>
+    <w:pPr>
+      <w:spacing w:after="100"/>
+    </w:pPr>
+  </w:style>
 </w:styles>
 </file>
 
@@ -2815,6 +6403,45 @@
       <w:szCs w:val="16"/>
     </w:rPr>
   </w:style>
+  <w:style w:type="paragraph" w:styleId="ListParagraph">
+    <w:name w:val="List Paragraph"/>
+    <w:basedOn w:val="Normal"/>
+    <w:uiPriority w:val="34"/>
+    <w:qFormat/>
+    <w:rsid w:val="00040595"/>
+    <w:pPr>
+      <w:ind w:left="720"/>
+      <w:contextualSpacing/>
+    </w:pPr>
+  </w:style>
+  <w:style w:type="paragraph" w:styleId="TOCHeading">
+    <w:name w:val="TOC Heading"/>
+    <w:basedOn w:val="Heading1"/>
+    <w:next w:val="Normal"/>
+    <w:uiPriority w:val="39"/>
+    <w:semiHidden/>
+    <w:unhideWhenUsed/>
+    <w:qFormat/>
+    <w:rsid w:val="003F23C0"/>
+    <w:pPr>
+      <w:outlineLvl w:val="9"/>
+    </w:pPr>
+    <w:rPr>
+      <w:lang w:val="en-US" w:eastAsia="ja-JP"/>
+    </w:rPr>
+  </w:style>
+  <w:style w:type="paragraph" w:styleId="TOC1">
+    <w:name w:val="toc 1"/>
+    <w:basedOn w:val="Normal"/>
+    <w:next w:val="Normal"/>
+    <w:autoRedefine/>
+    <w:uiPriority w:val="39"/>
+    <w:unhideWhenUsed/>
+    <w:rsid w:val="003F23C0"/>
+    <w:pPr>
+      <w:spacing w:after="100"/>
+    </w:pPr>
+  </w:style>
 </w:styles>
 </file>
 
@@ -3101,4 +6728,16 @@
   <a:objectDefaults/>
   <a:extraClrSchemeLst/>
 </a:theme>
+</file>
+
+<file path=customXml/item1.xml><?xml version="1.0" encoding="utf-8"?>
+<b:Sources xmlns:b="http://schemas.openxmlformats.org/officeDocument/2006/bibliography" xmlns="http://schemas.openxmlformats.org/officeDocument/2006/bibliography" SelectedStyle="\APA.XSL" StyleName="APA"/>
+</file>
+
+<file path=customXml/itemProps1.xml><?xml version="1.0" encoding="utf-8"?>
+<ds:datastoreItem xmlns:ds="http://schemas.openxmlformats.org/officeDocument/2006/customXml" ds:itemID="{75675883-A002-4D81-B989-11364704AB59}">
+  <ds:schemaRefs>
+    <ds:schemaRef ds:uri="http://schemas.openxmlformats.org/officeDocument/2006/bibliography"/>
+  </ds:schemaRefs>
+</ds:datastoreItem>
 </file>
</xml_diff>